<commit_message>
for test i added a file and updated the docs file
</commit_message>
<xml_diff>
--- a/Summary.docx
+++ b/Summary.docx
@@ -139,7 +139,6 @@
           <w:tab w:val="left" w:pos="14656"/>
         </w:tabs>
         <w:spacing w:before="0" w:beforeAutospacing="0" w:after="0" w:afterAutospacing="0"/>
-        <w:divId w:val="1524006456"/>
         <w:rPr>
           <w:rFonts w:ascii="Consolas" w:hAnsi="Consolas" w:cs="Courier New"/>
           <w:sz w:val="17"/>
@@ -381,7 +380,6 @@
           <w:tab w:val="left" w:pos="14656"/>
         </w:tabs>
         <w:spacing w:before="0" w:beforeAutospacing="0" w:after="0" w:afterAutospacing="0"/>
-        <w:divId w:val="1524006456"/>
         <w:rPr>
           <w:rFonts w:ascii="Consolas" w:hAnsi="Consolas" w:cs="Courier New"/>
           <w:sz w:val="17"/>
@@ -679,7 +677,6 @@
           <w:tab w:val="left" w:pos="14656"/>
         </w:tabs>
         <w:spacing w:before="0" w:beforeAutospacing="0" w:after="0" w:afterAutospacing="0"/>
-        <w:divId w:val="1524006456"/>
         <w:rPr>
           <w:rFonts w:ascii="Consolas" w:hAnsi="Consolas" w:cs="Courier New"/>
           <w:sz w:val="17"/>
@@ -1013,7 +1010,6 @@
           <w:tab w:val="left" w:pos="14656"/>
         </w:tabs>
         <w:spacing w:before="0" w:beforeAutospacing="0" w:after="0" w:afterAutospacing="0"/>
-        <w:divId w:val="1524006456"/>
         <w:rPr>
           <w:rFonts w:ascii="Consolas" w:hAnsi="Consolas" w:cs="Courier New"/>
           <w:sz w:val="17"/>
@@ -1277,7 +1273,6 @@
           <w:tab w:val="left" w:pos="14656"/>
         </w:tabs>
         <w:spacing w:before="0" w:beforeAutospacing="0" w:after="0" w:afterAutospacing="0"/>
-        <w:divId w:val="1524006456"/>
         <w:rPr>
           <w:rFonts w:ascii="Consolas" w:hAnsi="Consolas" w:cs="Courier New"/>
           <w:sz w:val="17"/>
@@ -1377,7 +1372,6 @@
           <w:tab w:val="left" w:pos="14656"/>
         </w:tabs>
         <w:spacing w:before="0" w:beforeAutospacing="0" w:after="0" w:afterAutospacing="0"/>
-        <w:divId w:val="1524006456"/>
         <w:rPr>
           <w:rFonts w:ascii="Consolas" w:hAnsi="Consolas" w:cs="Courier New"/>
           <w:sz w:val="17"/>
@@ -1484,7 +1478,6 @@
           <w:tab w:val="left" w:pos="14656"/>
         </w:tabs>
         <w:spacing w:before="0" w:beforeAutospacing="0" w:after="0" w:afterAutospacing="0"/>
-        <w:divId w:val="1524006456"/>
         <w:rPr>
           <w:rFonts w:ascii="Consolas" w:hAnsi="Consolas" w:cs="Courier New"/>
           <w:sz w:val="17"/>
@@ -1582,7 +1575,6 @@
           <w:tab w:val="left" w:pos="14656"/>
         </w:tabs>
         <w:spacing w:before="0" w:beforeAutospacing="0" w:after="0" w:afterAutospacing="0"/>
-        <w:divId w:val="1524006456"/>
         <w:rPr>
           <w:rFonts w:ascii="Consolas" w:hAnsi="Consolas" w:cs="Courier New"/>
           <w:sz w:val="17"/>
@@ -1691,7 +1683,6 @@
           <w:tab w:val="left" w:pos="14656"/>
         </w:tabs>
         <w:spacing w:before="0" w:beforeAutospacing="0" w:after="0" w:afterAutospacing="0"/>
-        <w:divId w:val="1524006456"/>
         <w:rPr>
           <w:rFonts w:ascii="Consolas" w:hAnsi="Consolas" w:cs="Courier New"/>
           <w:sz w:val="17"/>
@@ -1818,7 +1809,6 @@
           <w:tab w:val="left" w:pos="14656"/>
         </w:tabs>
         <w:spacing w:before="0" w:beforeAutospacing="0" w:after="0" w:afterAutospacing="0"/>
-        <w:divId w:val="1524006456"/>
         <w:rPr>
           <w:rFonts w:ascii="Consolas" w:hAnsi="Consolas" w:cs="Courier New"/>
           <w:sz w:val="17"/>
@@ -1916,7 +1906,6 @@
           <w:tab w:val="left" w:pos="14656"/>
         </w:tabs>
         <w:spacing w:before="0" w:beforeAutospacing="0" w:after="0" w:afterAutospacing="0"/>
-        <w:divId w:val="1524006456"/>
         <w:rPr>
           <w:rFonts w:ascii="Consolas" w:hAnsi="Consolas" w:cs="Courier New"/>
           <w:sz w:val="17"/>
@@ -2007,7 +1996,6 @@
           <w:tab w:val="left" w:pos="14656"/>
         </w:tabs>
         <w:spacing w:before="0" w:beforeAutospacing="0" w:after="0" w:afterAutospacing="0"/>
-        <w:divId w:val="1524006456"/>
         <w:rPr>
           <w:rFonts w:ascii="Consolas" w:hAnsi="Consolas" w:cs="Courier New"/>
           <w:sz w:val="17"/>
@@ -2161,7 +2149,6 @@
           <w:tab w:val="left" w:pos="14656"/>
         </w:tabs>
         <w:spacing w:before="0" w:beforeAutospacing="0" w:after="0" w:afterAutospacing="0"/>
-        <w:divId w:val="1524006456"/>
         <w:rPr>
           <w:rFonts w:ascii="Consolas" w:hAnsi="Consolas" w:cs="Courier New"/>
           <w:sz w:val="17"/>
@@ -2234,7 +2221,6 @@
           <w:tab w:val="left" w:pos="14656"/>
         </w:tabs>
         <w:spacing w:before="0" w:beforeAutospacing="0" w:after="0" w:afterAutospacing="0"/>
-        <w:divId w:val="1524006456"/>
         <w:rPr>
           <w:rFonts w:ascii="Consolas" w:hAnsi="Consolas" w:cs="Courier New"/>
           <w:sz w:val="17"/>
@@ -2359,7 +2345,6 @@
           <w:tab w:val="left" w:pos="14656"/>
         </w:tabs>
         <w:spacing w:before="0" w:beforeAutospacing="0" w:after="0" w:afterAutospacing="0"/>
-        <w:divId w:val="1524006456"/>
         <w:rPr>
           <w:rFonts w:ascii="Consolas" w:hAnsi="Consolas" w:cs="Courier New"/>
           <w:sz w:val="17"/>
@@ -2484,7 +2469,6 @@
           <w:tab w:val="left" w:pos="14656"/>
         </w:tabs>
         <w:spacing w:before="0" w:beforeAutospacing="0" w:after="0" w:afterAutospacing="0"/>
-        <w:divId w:val="1524006456"/>
         <w:rPr>
           <w:rFonts w:ascii="Consolas" w:hAnsi="Consolas" w:cs="Courier New"/>
           <w:sz w:val="17"/>
@@ -2600,7 +2584,6 @@
           <w:tab w:val="left" w:pos="14656"/>
         </w:tabs>
         <w:spacing w:before="0" w:beforeAutospacing="0" w:after="0" w:afterAutospacing="0"/>
-        <w:divId w:val="1524006456"/>
         <w:rPr>
           <w:rFonts w:ascii="Consolas" w:hAnsi="Consolas" w:cs="Courier New"/>
           <w:sz w:val="17"/>
@@ -2671,7 +2654,6 @@
           <w:tab w:val="left" w:pos="14656"/>
         </w:tabs>
         <w:spacing w:before="0" w:beforeAutospacing="0" w:after="0" w:afterAutospacing="0"/>
-        <w:divId w:val="1524006456"/>
         <w:rPr>
           <w:rFonts w:ascii="Consolas" w:hAnsi="Consolas" w:cs="Courier New"/>
           <w:sz w:val="17"/>
@@ -2807,7 +2789,6 @@
           <w:tab w:val="left" w:pos="14656"/>
         </w:tabs>
         <w:spacing w:before="0" w:beforeAutospacing="0" w:after="0" w:afterAutospacing="0"/>
-        <w:divId w:val="1524006456"/>
         <w:rPr>
           <w:rFonts w:ascii="Consolas" w:hAnsi="Consolas" w:cs="Courier New"/>
           <w:sz w:val="17"/>
@@ -2878,7 +2859,6 @@
           <w:tab w:val="left" w:pos="14656"/>
         </w:tabs>
         <w:spacing w:before="0" w:beforeAutospacing="0" w:after="0" w:afterAutospacing="0"/>
-        <w:divId w:val="1524006456"/>
         <w:rPr>
           <w:rFonts w:ascii="Consolas" w:hAnsi="Consolas" w:cs="Courier New"/>
           <w:sz w:val="17"/>
@@ -2949,7 +2929,6 @@
           <w:tab w:val="left" w:pos="14656"/>
         </w:tabs>
         <w:spacing w:before="0" w:beforeAutospacing="0" w:after="0" w:afterAutospacing="0"/>
-        <w:divId w:val="1524006456"/>
         <w:rPr>
           <w:rFonts w:ascii="Consolas" w:hAnsi="Consolas" w:cs="Courier New"/>
           <w:sz w:val="17"/>
@@ -3040,7 +3019,6 @@
           <w:tab w:val="left" w:pos="14656"/>
         </w:tabs>
         <w:spacing w:before="0" w:beforeAutospacing="0" w:after="0" w:afterAutospacing="0"/>
-        <w:divId w:val="1524006456"/>
         <w:rPr>
           <w:rFonts w:ascii="Consolas" w:hAnsi="Consolas" w:cs="Courier New"/>
           <w:sz w:val="17"/>
@@ -3111,7 +3089,6 @@
           <w:tab w:val="left" w:pos="14656"/>
         </w:tabs>
         <w:spacing w:before="0" w:beforeAutospacing="0" w:after="0" w:afterAutospacing="0"/>
-        <w:divId w:val="1524006456"/>
         <w:rPr>
           <w:rFonts w:ascii="Consolas" w:hAnsi="Consolas" w:cs="Courier New"/>
           <w:sz w:val="17"/>
@@ -3200,7 +3177,6 @@
           <w:tab w:val="left" w:pos="14656"/>
         </w:tabs>
         <w:spacing w:before="0" w:beforeAutospacing="0" w:after="0" w:afterAutospacing="0"/>
-        <w:divId w:val="1524006456"/>
         <w:rPr>
           <w:rFonts w:ascii="Consolas" w:hAnsi="Consolas" w:cs="Courier New"/>
           <w:sz w:val="17"/>
@@ -3334,7 +3310,6 @@
           <w:tab w:val="left" w:pos="14656"/>
         </w:tabs>
         <w:spacing w:before="0" w:beforeAutospacing="0" w:after="0" w:afterAutospacing="0"/>
-        <w:divId w:val="1524006456"/>
         <w:rPr>
           <w:rFonts w:ascii="Consolas" w:hAnsi="Consolas" w:cs="Courier New"/>
           <w:sz w:val="17"/>
@@ -3405,7 +3380,6 @@
           <w:tab w:val="left" w:pos="14656"/>
         </w:tabs>
         <w:spacing w:before="0" w:beforeAutospacing="0" w:after="0" w:afterAutospacing="0"/>
-        <w:divId w:val="1524006456"/>
         <w:rPr>
           <w:rFonts w:ascii="Consolas" w:hAnsi="Consolas" w:cs="Courier New"/>
           <w:sz w:val="17"/>
@@ -3494,7 +3468,6 @@
           <w:tab w:val="left" w:pos="14656"/>
         </w:tabs>
         <w:spacing w:before="0" w:beforeAutospacing="0" w:after="0" w:afterAutospacing="0"/>
-        <w:divId w:val="1524006456"/>
         <w:rPr>
           <w:rFonts w:ascii="Consolas" w:hAnsi="Consolas" w:cs="Courier New"/>
           <w:sz w:val="17"/>
@@ -3601,7 +3574,6 @@
           <w:tab w:val="left" w:pos="14656"/>
         </w:tabs>
         <w:spacing w:before="0" w:beforeAutospacing="0" w:after="0" w:afterAutospacing="0"/>
-        <w:divId w:val="1524006456"/>
         <w:rPr>
           <w:rFonts w:ascii="Consolas" w:hAnsi="Consolas" w:cs="Courier New"/>
           <w:sz w:val="17"/>
@@ -3674,7 +3646,6 @@
           <w:tab w:val="left" w:pos="14656"/>
         </w:tabs>
         <w:spacing w:before="0" w:beforeAutospacing="0" w:after="0" w:afterAutospacing="0"/>
-        <w:divId w:val="1524006456"/>
         <w:rPr>
           <w:rFonts w:ascii="Consolas" w:hAnsi="Consolas" w:cs="Courier New"/>
           <w:sz w:val="17"/>
@@ -3765,7 +3736,6 @@
           <w:tab w:val="left" w:pos="14656"/>
         </w:tabs>
         <w:spacing w:before="0" w:beforeAutospacing="0" w:after="0" w:afterAutospacing="0"/>
-        <w:divId w:val="1524006456"/>
         <w:rPr>
           <w:rFonts w:ascii="Consolas" w:hAnsi="Consolas" w:cs="Courier New"/>
           <w:sz w:val="17"/>
@@ -3953,7 +3923,6 @@
           <w:tab w:val="left" w:pos="14656"/>
         </w:tabs>
         <w:spacing w:before="0" w:beforeAutospacing="0" w:after="0" w:afterAutospacing="0"/>
-        <w:divId w:val="1524006456"/>
         <w:rPr>
           <w:rFonts w:ascii="Consolas" w:hAnsi="Consolas" w:cs="Courier New"/>
           <w:sz w:val="17"/>
@@ -4051,7 +4020,6 @@
           <w:tab w:val="left" w:pos="14656"/>
         </w:tabs>
         <w:spacing w:before="0" w:beforeAutospacing="0" w:after="0" w:afterAutospacing="0"/>
-        <w:divId w:val="1524006456"/>
         <w:rPr>
           <w:rFonts w:ascii="Consolas" w:hAnsi="Consolas" w:cs="Courier New"/>
           <w:sz w:val="17"/>
@@ -4158,7 +4126,6 @@
           <w:tab w:val="left" w:pos="14656"/>
         </w:tabs>
         <w:spacing w:before="0" w:beforeAutospacing="0" w:after="0" w:afterAutospacing="0"/>
-        <w:divId w:val="1524006456"/>
         <w:rPr>
           <w:rFonts w:ascii="Consolas" w:hAnsi="Consolas" w:cs="Courier New"/>
           <w:sz w:val="17"/>
@@ -4319,7 +4286,6 @@
           <w:tab w:val="left" w:pos="14656"/>
         </w:tabs>
         <w:spacing w:before="0" w:beforeAutospacing="0" w:after="0" w:afterAutospacing="0"/>
-        <w:divId w:val="1524006456"/>
         <w:rPr>
           <w:rFonts w:ascii="Consolas" w:hAnsi="Consolas" w:cs="Courier New"/>
           <w:sz w:val="17"/>
@@ -4408,7 +4374,6 @@
           <w:tab w:val="left" w:pos="14656"/>
         </w:tabs>
         <w:spacing w:before="0" w:beforeAutospacing="0" w:after="0" w:afterAutospacing="0"/>
-        <w:divId w:val="1524006456"/>
         <w:rPr>
           <w:rFonts w:ascii="Consolas" w:hAnsi="Consolas" w:cs="Courier New"/>
           <w:sz w:val="17"/>
@@ -4461,7 +4426,6 @@
           <w:tab w:val="left" w:pos="14656"/>
         </w:tabs>
         <w:spacing w:before="0" w:beforeAutospacing="0" w:after="0" w:afterAutospacing="0"/>
-        <w:divId w:val="1524006456"/>
         <w:rPr>
           <w:rFonts w:ascii="Consolas" w:hAnsi="Consolas" w:cs="Courier New"/>
           <w:sz w:val="17"/>
@@ -4577,7 +4541,6 @@
           <w:tab w:val="left" w:pos="14656"/>
         </w:tabs>
         <w:spacing w:before="0" w:beforeAutospacing="0" w:after="0" w:afterAutospacing="0"/>
-        <w:divId w:val="1524006456"/>
         <w:rPr>
           <w:rFonts w:ascii="Consolas" w:hAnsi="Consolas" w:cs="Courier New"/>
           <w:sz w:val="17"/>
@@ -4720,7 +4683,6 @@
           <w:tab w:val="left" w:pos="14656"/>
         </w:tabs>
         <w:spacing w:before="0" w:beforeAutospacing="0" w:after="0" w:afterAutospacing="0"/>
-        <w:divId w:val="1524006456"/>
         <w:rPr>
           <w:rFonts w:ascii="Consolas" w:hAnsi="Consolas" w:cs="Courier New"/>
           <w:sz w:val="17"/>
@@ -4809,7 +4771,6 @@
           <w:tab w:val="left" w:pos="14656"/>
         </w:tabs>
         <w:spacing w:before="0" w:beforeAutospacing="0" w:after="0" w:afterAutospacing="0"/>
-        <w:divId w:val="1524006456"/>
         <w:rPr>
           <w:rFonts w:ascii="Consolas" w:hAnsi="Consolas" w:cs="Courier New"/>
           <w:sz w:val="17"/>
@@ -4934,7 +4895,6 @@
           <w:tab w:val="left" w:pos="14656"/>
         </w:tabs>
         <w:spacing w:before="0" w:beforeAutospacing="0" w:after="0" w:afterAutospacing="0"/>
-        <w:divId w:val="1524006456"/>
         <w:rPr>
           <w:rFonts w:ascii="Consolas" w:hAnsi="Consolas" w:cs="Courier New"/>
           <w:sz w:val="17"/>
@@ -5051,7 +5011,23 @@
           <w:rFonts w:asciiTheme="majorBidi" w:hAnsiTheme="majorBidi" w:cstheme="majorBidi"/>
           <w:lang w:bidi="fa-IR"/>
         </w:rPr>
-        <w:t>To start, we can create a directory to investigate how git works.</w:t>
+        <w:t xml:space="preserve">To start, we can create a directory to investigate how </w:t>
+      </w:r>
+      <w:proofErr w:type="spellStart"/>
+      <w:r>
+        <w:rPr>
+          <w:rFonts w:asciiTheme="majorBidi" w:hAnsiTheme="majorBidi" w:cstheme="majorBidi"/>
+          <w:lang w:bidi="fa-IR"/>
+        </w:rPr>
+        <w:t>git</w:t>
+      </w:r>
+      <w:proofErr w:type="spellEnd"/>
+      <w:r>
+        <w:rPr>
+          <w:rFonts w:asciiTheme="majorBidi" w:hAnsiTheme="majorBidi" w:cstheme="majorBidi"/>
+          <w:lang w:bidi="fa-IR"/>
+        </w:rPr>
+        <w:t xml:space="preserve"> works.</w:t>
       </w:r>
     </w:p>
     <w:p>
@@ -5320,7 +5296,6 @@
           <w:tab w:val="left" w:pos="14656"/>
         </w:tabs>
         <w:spacing w:before="0" w:beforeAutospacing="0" w:after="0" w:afterAutospacing="0"/>
-        <w:divId w:val="2134515835"/>
         <w:rPr>
           <w:rFonts w:ascii="Consolas" w:hAnsi="Consolas" w:cs="Courier New"/>
           <w:sz w:val="17"/>
@@ -5374,7 +5349,6 @@
           <w:tab w:val="left" w:pos="14656"/>
         </w:tabs>
         <w:spacing w:before="0" w:beforeAutospacing="0" w:after="0" w:afterAutospacing="0"/>
-        <w:divId w:val="2134515835"/>
         <w:rPr>
           <w:rFonts w:ascii="Consolas" w:hAnsi="Consolas" w:cs="Courier New"/>
           <w:sz w:val="17"/>
@@ -5419,7 +5393,6 @@
           <w:tab w:val="left" w:pos="14656"/>
         </w:tabs>
         <w:spacing w:before="0" w:beforeAutospacing="0" w:after="0" w:afterAutospacing="0"/>
-        <w:divId w:val="2134515835"/>
         <w:rPr>
           <w:rFonts w:ascii="Consolas" w:hAnsi="Consolas" w:cs="Courier New"/>
           <w:sz w:val="17"/>
@@ -5473,7 +5446,6 @@
           <w:tab w:val="left" w:pos="14656"/>
         </w:tabs>
         <w:spacing w:before="0" w:beforeAutospacing="0" w:after="0" w:afterAutospacing="0"/>
-        <w:divId w:val="2134515835"/>
         <w:rPr>
           <w:rFonts w:ascii="Consolas" w:hAnsi="Consolas" w:cs="Courier New"/>
           <w:sz w:val="17"/>
@@ -5518,7 +5490,6 @@
           <w:tab w:val="left" w:pos="14656"/>
         </w:tabs>
         <w:spacing w:before="0" w:beforeAutospacing="0" w:after="0" w:afterAutospacing="0"/>
-        <w:divId w:val="2134515835"/>
         <w:rPr>
           <w:rFonts w:ascii="Consolas" w:hAnsi="Consolas" w:cs="Courier New"/>
           <w:sz w:val="17"/>
@@ -5700,21 +5671,7 @@
           <w:rFonts w:asciiTheme="majorBidi" w:hAnsiTheme="majorBidi" w:cstheme="majorBidi"/>
           <w:lang w:bidi="fa-IR"/>
         </w:rPr>
-        <w:t xml:space="preserve">‼ A </w:t>
-      </w:r>
-      <w:r>
-        <w:rPr>
-          <w:rFonts w:asciiTheme="majorBidi" w:hAnsiTheme="majorBidi" w:cstheme="majorBidi"/>
-          <w:lang w:bidi="fa-IR"/>
-        </w:rPr>
-        <w:t xml:space="preserve">point needed to be considered is that your file after changing go to </w:t>
-      </w:r>
-      <w:r>
-        <w:rPr>
-          <w:rFonts w:asciiTheme="majorBidi" w:hAnsiTheme="majorBidi" w:cstheme="majorBidi"/>
-          <w:lang w:bidi="fa-IR"/>
-        </w:rPr>
-        <w:t xml:space="preserve">STAGE situation and then by committing, they become the original file we are working on them. Every change takes the file into stage mode and then they need to be committed to be stored in </w:t>
+        <w:t xml:space="preserve">‼ A point needed to be considered is that your file after changing go to STAGE situation and then by committing, they become the original file we are working on them. Every change takes the file into stage mode and then they need to be committed to be stored in </w:t>
       </w:r>
       <w:proofErr w:type="gramStart"/>
       <w:r>
@@ -5836,17 +5793,8 @@
           <w:rFonts w:asciiTheme="majorBidi" w:hAnsiTheme="majorBidi" w:cstheme="majorBidi"/>
           <w:lang w:bidi="fa-IR"/>
         </w:rPr>
-        <w:t xml:space="preserve">       -A is for including all files in the </w:t>
-      </w:r>
-      <w:proofErr w:type="gramStart"/>
-      <w:r>
-        <w:rPr>
-          <w:rFonts w:asciiTheme="majorBidi" w:hAnsiTheme="majorBidi" w:cstheme="majorBidi"/>
-          <w:lang w:bidi="fa-IR"/>
-        </w:rPr>
-        <w:t>directory</w:t>
-      </w:r>
-      <w:proofErr w:type="gramEnd"/>
+        <w:t xml:space="preserve">       -A is for including all files in the directory</w:t>
+      </w:r>
     </w:p>
     <w:p>
       <w:pPr>
@@ -5926,6 +5874,7 @@
           <w:rFonts w:asciiTheme="majorBidi" w:hAnsiTheme="majorBidi" w:cstheme="majorBidi"/>
           <w:lang w:bidi="fa-IR"/>
         </w:rPr>
+        <w:lastRenderedPageBreak/>
         <w:t>There is a command named log in git that shows the history of your work:</w:t>
       </w:r>
     </w:p>
@@ -6148,14 +6097,7 @@
           <w:rFonts w:ascii="Consolas" w:hAnsi="Consolas" w:cs="Consolas"/>
           <w:lang w:bidi="fa-IR"/>
         </w:rPr>
-        <w:t>~git</w:t>
-      </w:r>
-      <w:r>
-        <w:rPr>
-          <w:rFonts w:ascii="Consolas" w:hAnsi="Consolas" w:cs="Consolas"/>
-          <w:lang w:bidi="fa-IR"/>
-        </w:rPr>
-        <w:t xml:space="preserve"> commit</w:t>
+        <w:t>~git commit</w:t>
       </w:r>
       <w:r>
         <w:rPr>
@@ -6311,7 +6253,7 @@
         <mc:AlternateContent>
           <mc:Choice Requires="wps">
             <w:drawing>
-              <wp:anchor distT="0" distB="0" distL="114300" distR="114300" simplePos="0" relativeHeight="251659264" behindDoc="0" locked="0" layoutInCell="1" allowOverlap="1" wp14:anchorId="1B31002E" wp14:editId="4D2670FC">
+              <wp:anchor distT="0" distB="0" distL="114300" distR="114300" simplePos="0" relativeHeight="251659264" behindDoc="0" locked="0" layoutInCell="1" allowOverlap="1" wp14:anchorId="5FF61202" wp14:editId="7E1DC47E">
                 <wp:simplePos x="0" y="0"/>
                 <wp:positionH relativeFrom="column">
                   <wp:posOffset>1502844</wp:posOffset>
@@ -6649,11 +6591,11 @@
           </mc:Choice>
           <mc:Fallback>
             <w:pict>
-              <v:shapetype w14:anchorId="1B31002E" id="_x0000_t202" coordsize="21600,21600" o:spt="202" path="m,l,21600r21600,l21600,xe">
+              <v:shapetype w14:anchorId="5FF61202" id="_x0000_t202" coordsize="21600,21600" o:spt="202" path="m,l,21600r21600,l21600,xe">
                 <v:stroke joinstyle="miter"/>
                 <v:path gradientshapeok="t" o:connecttype="rect"/>
               </v:shapetype>
-              <v:shape id="Text Box 1" o:spid="_x0000_s1026" type="#_x0000_t202" style="position:absolute;left:0;text-align:left;margin-left:118.35pt;margin-top:4.05pt;width:280.85pt;height:136.85pt;z-index:251659264;visibility:visible;mso-wrap-style:square;mso-width-percent:0;mso-height-percent:0;mso-wrap-distance-left:9pt;mso-wrap-distance-top:0;mso-wrap-distance-right:9pt;mso-wrap-distance-bottom:0;mso-position-horizontal:absolute;mso-position-horizontal-relative:text;mso-position-vertical:absolute;mso-position-vertical-relative:text;mso-width-percent:0;mso-height-percent:0;mso-width-relative:margin;mso-height-relative:margin;v-text-anchor:top" o:gfxdata="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" fillcolor="white [3201]" strokeweight=".5pt">
+              <v:shape id="Text Box 1" o:spid="_x0000_s1026" type="#_x0000_t202" style="position:absolute;left:0;text-align:left;margin-left:118.35pt;margin-top:4.05pt;width:280.85pt;height:136.85pt;z-index:251659264;visibility:visible;mso-wrap-style:square;mso-width-percent:0;mso-height-percent:0;mso-wrap-distance-left:9pt;mso-wrap-distance-top:0;mso-wrap-distance-right:9pt;mso-wrap-distance-bottom:0;mso-position-horizontal:absolute;mso-position-horizontal-relative:text;mso-position-vertical:absolute;mso-position-vertical-relative:text;mso-width-percent:0;mso-height-percent:0;mso-width-relative:margin;mso-height-relative:margin;v-text-anchor:top" o:gfxdata="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" fillcolor="white [3201]" strokeweight=".5pt">
                 <v:textbox>
                   <w:txbxContent>
                     <w:p>
@@ -7055,190 +6997,151 @@
           <w:rFonts w:ascii="Consolas" w:hAnsi="Consolas" w:cs="Consolas"/>
           <w:lang w:bidi="fa-IR"/>
         </w:rPr>
-        <w:t xml:space="preserve">~ git reset </w:t>
+        <w:t>~ git reset page1.html</w:t>
+      </w:r>
+    </w:p>
+    <w:p>
+      <w:pPr>
+        <w:jc w:val="both"/>
+        <w:rPr>
+          <w:rFonts w:asciiTheme="majorBidi" w:hAnsiTheme="majorBidi" w:cstheme="majorBidi"/>
+          <w:lang w:bidi="fa-IR"/>
+        </w:rPr>
+      </w:pPr>
+      <w:r>
+        <w:rPr>
+          <w:rFonts w:asciiTheme="majorBidi" w:hAnsiTheme="majorBidi" w:cstheme="majorBidi"/>
+          <w:lang w:bidi="fa-IR"/>
+        </w:rPr>
+        <w:t>If you want to commit other changes but page1.html, you are good to use command commit.</w:t>
+      </w:r>
+    </w:p>
+    <w:p>
+      <w:pPr>
+        <w:jc w:val="both"/>
+        <w:rPr>
+          <w:rFonts w:asciiTheme="majorBidi" w:hAnsiTheme="majorBidi" w:cstheme="majorBidi"/>
+          <w:lang w:bidi="fa-IR"/>
+        </w:rPr>
+      </w:pPr>
+      <w:r>
+        <w:rPr>
+          <w:rFonts w:asciiTheme="majorBidi" w:hAnsiTheme="majorBidi" w:cstheme="majorBidi"/>
+          <w:lang w:bidi="fa-IR"/>
+        </w:rPr>
+        <w:t xml:space="preserve">Another command is using checkout. It is useful when we are not sure our changes are good and we want to back every </w:t>
       </w:r>
       <w:proofErr w:type="gramStart"/>
       <w:r>
         <w:rPr>
+          <w:rFonts w:asciiTheme="majorBidi" w:hAnsiTheme="majorBidi" w:cstheme="majorBidi"/>
+          <w:lang w:bidi="fa-IR"/>
+        </w:rPr>
+        <w:t>changes</w:t>
+      </w:r>
+      <w:proofErr w:type="gramEnd"/>
+      <w:r>
+        <w:rPr>
+          <w:rFonts w:asciiTheme="majorBidi" w:hAnsiTheme="majorBidi" w:cstheme="majorBidi"/>
+          <w:lang w:bidi="fa-IR"/>
+        </w:rPr>
+        <w:t xml:space="preserve"> in the file to the previous version (last commit or HEAD).</w:t>
+      </w:r>
+    </w:p>
+    <w:p>
+      <w:pPr>
+        <w:jc w:val="both"/>
+        <w:rPr>
           <w:rFonts w:ascii="Consolas" w:hAnsi="Consolas" w:cs="Consolas"/>
           <w:lang w:bidi="fa-IR"/>
         </w:rPr>
-        <w:t>page1.html</w:t>
-      </w:r>
-      <w:proofErr w:type="gramEnd"/>
-    </w:p>
-    <w:p>
-      <w:pPr>
-        <w:jc w:val="both"/>
-        <w:rPr>
-          <w:rFonts w:asciiTheme="majorBidi" w:hAnsiTheme="majorBidi" w:cstheme="majorBidi"/>
-          <w:lang w:bidi="fa-IR"/>
-        </w:rPr>
-      </w:pPr>
-      <w:r>
-        <w:rPr>
-          <w:rFonts w:asciiTheme="majorBidi" w:hAnsiTheme="majorBidi" w:cstheme="majorBidi"/>
-          <w:lang w:bidi="fa-IR"/>
-        </w:rPr>
-        <w:t>If you want to commit other changes but page1.html, you are good to use command commit.</w:t>
-      </w:r>
-    </w:p>
-    <w:p>
-      <w:pPr>
-        <w:jc w:val="both"/>
-        <w:rPr>
-          <w:rFonts w:asciiTheme="majorBidi" w:hAnsiTheme="majorBidi" w:cstheme="majorBidi"/>
-          <w:lang w:bidi="fa-IR"/>
-        </w:rPr>
-      </w:pPr>
-      <w:r>
-        <w:rPr>
-          <w:rFonts w:asciiTheme="majorBidi" w:hAnsiTheme="majorBidi" w:cstheme="majorBidi"/>
-          <w:lang w:bidi="fa-IR"/>
-        </w:rPr>
-        <w:t xml:space="preserve">Another command is using checkout. It is useful when we are not sure our changes are </w:t>
-      </w:r>
-      <w:proofErr w:type="gramStart"/>
-      <w:r>
-        <w:rPr>
-          <w:rFonts w:asciiTheme="majorBidi" w:hAnsiTheme="majorBidi" w:cstheme="majorBidi"/>
-          <w:lang w:bidi="fa-IR"/>
-        </w:rPr>
-        <w:t>good</w:t>
-      </w:r>
-      <w:proofErr w:type="gramEnd"/>
-      <w:r>
-        <w:rPr>
-          <w:rFonts w:asciiTheme="majorBidi" w:hAnsiTheme="majorBidi" w:cstheme="majorBidi"/>
-          <w:lang w:bidi="fa-IR"/>
-        </w:rPr>
-        <w:t xml:space="preserve"> and we want to back every changes in the file to the previous version (last commit or HEAD).</w:t>
-      </w:r>
-    </w:p>
-    <w:p>
-      <w:pPr>
-        <w:jc w:val="both"/>
+      </w:pPr>
+      <w:r>
         <w:rPr>
           <w:rFonts w:ascii="Consolas" w:hAnsi="Consolas" w:cs="Consolas"/>
           <w:lang w:bidi="fa-IR"/>
         </w:rPr>
-      </w:pPr>
-      <w:r>
+        <w:t>~ git checkout –- page3.html</w:t>
+      </w:r>
+    </w:p>
+    <w:p>
+      <w:pPr>
+        <w:jc w:val="both"/>
+        <w:rPr>
+          <w:rFonts w:asciiTheme="majorBidi" w:hAnsiTheme="majorBidi" w:cstheme="majorBidi"/>
+          <w:lang w:bidi="fa-IR"/>
+        </w:rPr>
+      </w:pPr>
+      <w:r>
+        <w:rPr>
+          <w:rFonts w:asciiTheme="majorBidi" w:hAnsiTheme="majorBidi" w:cstheme="majorBidi"/>
+          <w:lang w:bidi="fa-IR"/>
+        </w:rPr>
+        <w:t>To summary, we had commands below in this lesson:</w:t>
+      </w:r>
+    </w:p>
+    <w:p>
+      <w:pPr>
+        <w:jc w:val="both"/>
         <w:rPr>
           <w:rFonts w:ascii="Consolas" w:hAnsi="Consolas" w:cs="Consolas"/>
           <w:lang w:bidi="fa-IR"/>
         </w:rPr>
-        <w:t>~ git checkout –- page3.html</w:t>
-      </w:r>
-    </w:p>
-    <w:p>
-      <w:pPr>
-        <w:jc w:val="both"/>
-        <w:rPr>
-          <w:rFonts w:asciiTheme="majorBidi" w:hAnsiTheme="majorBidi" w:cstheme="majorBidi"/>
-          <w:lang w:bidi="fa-IR"/>
-        </w:rPr>
-      </w:pPr>
-      <w:r>
-        <w:rPr>
-          <w:rFonts w:asciiTheme="majorBidi" w:hAnsiTheme="majorBidi" w:cstheme="majorBidi"/>
-          <w:lang w:bidi="fa-IR"/>
-        </w:rPr>
-        <w:t>To summary, we had commands below in this lesson:</w:t>
-      </w:r>
-    </w:p>
-    <w:p>
-      <w:pPr>
-        <w:jc w:val="both"/>
+      </w:pPr>
+      <w:r>
         <w:rPr>
           <w:rFonts w:ascii="Consolas" w:hAnsi="Consolas" w:cs="Consolas"/>
           <w:lang w:bidi="fa-IR"/>
         </w:rPr>
-      </w:pPr>
-      <w:r>
+        <w:t>~git diff HEAD</w:t>
+      </w:r>
+    </w:p>
+    <w:p>
+      <w:pPr>
+        <w:jc w:val="both"/>
         <w:rPr>
           <w:rFonts w:ascii="Consolas" w:hAnsi="Consolas" w:cs="Consolas"/>
           <w:lang w:bidi="fa-IR"/>
         </w:rPr>
-        <w:t>~git diff HEAD</w:t>
-      </w:r>
-    </w:p>
-    <w:p>
-      <w:pPr>
-        <w:jc w:val="both"/>
+      </w:pPr>
+      <w:r>
         <w:rPr>
           <w:rFonts w:ascii="Consolas" w:hAnsi="Consolas" w:cs="Consolas"/>
           <w:lang w:bidi="fa-IR"/>
         </w:rPr>
-      </w:pPr>
-      <w:r>
+        <w:t>~git diff -–staged</w:t>
+      </w:r>
+    </w:p>
+    <w:p>
+      <w:pPr>
+        <w:jc w:val="both"/>
         <w:rPr>
           <w:rFonts w:ascii="Consolas" w:hAnsi="Consolas" w:cs="Consolas"/>
           <w:lang w:bidi="fa-IR"/>
         </w:rPr>
-        <w:t>~git</w:t>
-      </w:r>
+      </w:pPr>
       <w:r>
         <w:rPr>
           <w:rFonts w:ascii="Consolas" w:hAnsi="Consolas" w:cs="Consolas"/>
           <w:lang w:bidi="fa-IR"/>
         </w:rPr>
-        <w:t xml:space="preserve"> diff -–</w:t>
-      </w:r>
-      <w:proofErr w:type="gramStart"/>
-      <w:r>
+        <w:t>~git reset &lt;file name&gt;</w:t>
+      </w:r>
+    </w:p>
+    <w:p>
+      <w:pPr>
+        <w:jc w:val="both"/>
         <w:rPr>
           <w:rFonts w:ascii="Consolas" w:hAnsi="Consolas" w:cs="Consolas"/>
           <w:lang w:bidi="fa-IR"/>
         </w:rPr>
-        <w:t>staged</w:t>
-      </w:r>
-      <w:proofErr w:type="gramEnd"/>
-    </w:p>
-    <w:p>
-      <w:pPr>
-        <w:jc w:val="both"/>
+      </w:pPr>
+      <w:r>
         <w:rPr>
           <w:rFonts w:ascii="Consolas" w:hAnsi="Consolas" w:cs="Consolas"/>
           <w:lang w:bidi="fa-IR"/>
         </w:rPr>
-      </w:pPr>
-      <w:r>
-        <w:rPr>
-          <w:rFonts w:ascii="Consolas" w:hAnsi="Consolas" w:cs="Consolas"/>
-          <w:lang w:bidi="fa-IR"/>
-        </w:rPr>
-        <w:t>~git</w:t>
-      </w:r>
-      <w:r>
-        <w:rPr>
-          <w:rFonts w:ascii="Consolas" w:hAnsi="Consolas" w:cs="Consolas"/>
-          <w:lang w:bidi="fa-IR"/>
-        </w:rPr>
-        <w:t xml:space="preserve"> reset &lt;file name&gt;</w:t>
-      </w:r>
-    </w:p>
-    <w:p>
-      <w:pPr>
-        <w:jc w:val="both"/>
-        <w:rPr>
-          <w:rFonts w:ascii="Consolas" w:hAnsi="Consolas" w:cs="Consolas"/>
-          <w:lang w:bidi="fa-IR"/>
-        </w:rPr>
-      </w:pPr>
-      <w:r>
-        <w:rPr>
-          <w:rFonts w:ascii="Consolas" w:hAnsi="Consolas" w:cs="Consolas"/>
-          <w:lang w:bidi="fa-IR"/>
-        </w:rPr>
-        <w:t>~git</w:t>
-      </w:r>
-      <w:r>
-        <w:rPr>
-          <w:rFonts w:ascii="Consolas" w:hAnsi="Consolas" w:cs="Consolas"/>
-          <w:lang w:bidi="fa-IR"/>
-        </w:rPr>
-        <w:t xml:space="preserve"> checkout -- &lt;file name&gt;</w:t>
+        <w:t>~git checkout -- &lt;file name&gt;</w:t>
       </w:r>
     </w:p>
     <w:p>
@@ -7273,75 +7176,528 @@
         </w:rPr>
         <w:t>Lesson 5:</w:t>
       </w:r>
-    </w:p>
-    <w:p>
-      <w:pPr>
-        <w:jc w:val="both"/>
-        <w:rPr>
-          <w:rFonts w:asciiTheme="majorBidi" w:hAnsiTheme="majorBidi" w:cstheme="majorBidi"/>
-          <w:lang w:bidi="fa-IR"/>
-        </w:rPr>
-      </w:pPr>
+      <w:r>
+        <w:rPr>
+          <w:rFonts w:asciiTheme="majorBidi" w:hAnsiTheme="majorBidi" w:cstheme="majorBidi"/>
+          <w:b/>
+          <w:bCs/>
+          <w:sz w:val="32"/>
+          <w:szCs w:val="32"/>
+          <w:lang w:bidi="fa-IR"/>
+        </w:rPr>
+        <w:t xml:space="preserve"> Branches</w:t>
+      </w:r>
+    </w:p>
+    <w:p>
+      <w:pPr>
+        <w:jc w:val="both"/>
+        <w:rPr>
+          <w:rFonts w:asciiTheme="majorBidi" w:hAnsiTheme="majorBidi" w:cstheme="majorBidi"/>
+          <w:lang w:bidi="fa-IR"/>
+        </w:rPr>
+      </w:pPr>
+      <w:r>
+        <w:rPr>
+          <w:rFonts w:asciiTheme="majorBidi" w:hAnsiTheme="majorBidi" w:cstheme="majorBidi"/>
+          <w:lang w:bidi="fa-IR"/>
+        </w:rPr>
+        <w:t>You have seen many times that YOU ARE ON MASTER BRANCH. Imagine you are working on a project and you committed several times, and now you decided to add a part to an older commit and then after that you merge it with the current status of the project. We call this a branch.</w:t>
+      </w:r>
+    </w:p>
+    <w:p>
+      <w:pPr>
+        <w:jc w:val="both"/>
+        <w:rPr>
+          <w:rFonts w:asciiTheme="majorBidi" w:hAnsiTheme="majorBidi" w:cstheme="majorBidi"/>
+          <w:noProof/>
+          <w:lang w:bidi="fa-IR"/>
+        </w:rPr>
+      </w:pPr>
+    </w:p>
+    <w:p>
+      <w:pPr>
+        <w:jc w:val="both"/>
+        <w:rPr>
+          <w:rFonts w:asciiTheme="majorBidi" w:hAnsiTheme="majorBidi" w:cstheme="majorBidi"/>
+          <w:lang w:bidi="fa-IR"/>
+        </w:rPr>
+      </w:pPr>
+      <w:r>
+        <w:rPr>
+          <w:rFonts w:asciiTheme="majorBidi" w:hAnsiTheme="majorBidi" w:cstheme="majorBidi"/>
+          <w:noProof/>
+          <w:lang w:bidi="fa-IR"/>
+        </w:rPr>
+        <mc:AlternateContent>
+          <mc:Choice Requires="wpc">
+            <w:drawing>
+              <wp:inline distT="0" distB="0" distL="0" distR="0" wp14:anchorId="570819F2" wp14:editId="6CD842A3">
+                <wp:extent cx="5486400" cy="1325945"/>
+                <wp:effectExtent l="0" t="0" r="0" b="7620"/>
+                <wp:docPr id="1256213508" name="Canvas 32"/>
+                <wp:cNvGraphicFramePr>
+                  <a:graphicFrameLocks xmlns:a="http://schemas.openxmlformats.org/drawingml/2006/main" noChangeAspect="1"/>
+                </wp:cNvGraphicFramePr>
+                <a:graphic xmlns:a="http://schemas.openxmlformats.org/drawingml/2006/main">
+                  <a:graphicData uri="http://schemas.microsoft.com/office/word/2010/wordprocessingCanvas">
+                    <wpc:wpc>
+                      <wpc:bg>
+                        <a:solidFill>
+                          <a:prstClr val="white"/>
+                        </a:solidFill>
+                      </wpc:bg>
+                      <wpc:whole/>
+                      <pic:pic xmlns:pic="http://schemas.openxmlformats.org/drawingml/2006/picture">
+                        <pic:nvPicPr>
+                          <pic:cNvPr id="1388963993" name="Picture 1388963993"/>
+                          <pic:cNvPicPr>
+                            <a:picLocks noChangeAspect="1"/>
+                          </pic:cNvPicPr>
+                        </pic:nvPicPr>
+                        <pic:blipFill>
+                          <a:blip r:embed="rId4"/>
+                          <a:stretch>
+                            <a:fillRect/>
+                          </a:stretch>
+                        </pic:blipFill>
+                        <pic:spPr>
+                          <a:xfrm>
+                            <a:off x="0" y="0"/>
+                            <a:ext cx="5486400" cy="1289946"/>
+                          </a:xfrm>
+                          <a:prstGeom prst="rect">
+                            <a:avLst/>
+                          </a:prstGeom>
+                        </pic:spPr>
+                      </pic:pic>
+                    </wpc:wpc>
+                  </a:graphicData>
+                </a:graphic>
+              </wp:inline>
+            </w:drawing>
+          </mc:Choice>
+          <mc:Fallback>
+            <w:pict>
+              <v:group w14:anchorId="03BF5158" id="Canvas 32" o:spid="_x0000_s1026" editas="canvas" style="width:6in;height:104.4pt;mso-position-horizontal-relative:char;mso-position-vertical-relative:line" coordsize="54864,13258" o:gfxdata="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">
+                <v:shapetype id="_x0000_t75" coordsize="21600,21600" o:spt="75" o:preferrelative="t" path="m@4@5l@4@11@9@11@9@5xe" filled="f" stroked="f">
+                  <v:stroke joinstyle="miter"/>
+                  <v:formulas>
+                    <v:f eqn="if lineDrawn pixelLineWidth 0"/>
+                    <v:f eqn="sum @0 1 0"/>
+                    <v:f eqn="sum 0 0 @1"/>
+                    <v:f eqn="prod @2 1 2"/>
+                    <v:f eqn="prod @3 21600 pixelWidth"/>
+                    <v:f eqn="prod @3 21600 pixelHeight"/>
+                    <v:f eqn="sum @0 0 1"/>
+                    <v:f eqn="prod @6 1 2"/>
+                    <v:f eqn="prod @7 21600 pixelWidth"/>
+                    <v:f eqn="sum @8 21600 0"/>
+                    <v:f eqn="prod @7 21600 pixelHeight"/>
+                    <v:f eqn="sum @10 21600 0"/>
+                  </v:formulas>
+                  <v:path o:extrusionok="f" gradientshapeok="t" o:connecttype="rect"/>
+                  <o:lock v:ext="edit" aspectratio="t"/>
+                </v:shapetype>
+                <v:shape id="_x0000_s1027" type="#_x0000_t75" style="position:absolute;width:54864;height:13258;visibility:visible;mso-wrap-style:square" filled="t">
+                  <v:fill o:detectmouseclick="t"/>
+                  <v:path o:connecttype="none"/>
+                </v:shape>
+                <v:shape id="Picture 1388963993" o:spid="_x0000_s1028" type="#_x0000_t75" style="position:absolute;width:54864;height:12899;visibility:visible;mso-wrap-style:square" o:gfxdata="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">
+                  <v:imagedata r:id="rId5" o:title=""/>
+                </v:shape>
+                <w10:anchorlock/>
+              </v:group>
+            </w:pict>
+          </mc:Fallback>
+        </mc:AlternateContent>
+      </w:r>
+    </w:p>
+    <w:p>
+      <w:pPr>
+        <w:rPr>
+          <w:rFonts w:ascii="Consolas" w:hAnsi="Consolas" w:cstheme="majorBidi"/>
+          <w:noProof/>
+          <w:lang w:bidi="fa-IR"/>
+        </w:rPr>
+      </w:pPr>
+      <w:r>
+        <w:rPr>
+          <w:rFonts w:asciiTheme="majorBidi" w:hAnsiTheme="majorBidi" w:cstheme="majorBidi"/>
+          <w:noProof/>
+          <w:lang w:bidi="fa-IR"/>
+        </w:rPr>
+        <w:br w:type="page"/>
+      </w:r>
+      <w:r>
+        <w:rPr>
+          <w:rFonts w:ascii="Consolas" w:hAnsi="Consolas" w:cstheme="majorBidi"/>
+          <w:noProof/>
+          <w:lang w:bidi="fa-IR"/>
+        </w:rPr>
+        <w:lastRenderedPageBreak/>
+        <w:t xml:space="preserve">~ git branch &lt;let’s say </w:t>
+      </w:r>
+      <w:r>
+        <w:rPr>
+          <w:rFonts w:ascii="Consolas" w:hAnsi="Consolas" w:cstheme="majorBidi"/>
+          <w:noProof/>
+          <w:color w:val="FF0000"/>
+          <w:lang w:bidi="fa-IR"/>
+        </w:rPr>
+        <w:t>fixpages</w:t>
+      </w:r>
+      <w:r>
+        <w:rPr>
+          <w:rFonts w:ascii="Consolas" w:hAnsi="Consolas" w:cstheme="majorBidi"/>
+          <w:noProof/>
+          <w:lang w:bidi="fa-IR"/>
+        </w:rPr>
+        <w:t>&gt;</w:t>
+      </w:r>
+    </w:p>
+    <w:p>
+      <w:pPr>
+        <w:rPr>
+          <w:rFonts w:asciiTheme="majorBidi" w:hAnsiTheme="majorBidi" w:cstheme="majorBidi"/>
+          <w:noProof/>
+          <w:lang w:bidi="fa-IR"/>
+        </w:rPr>
+      </w:pPr>
+      <w:r>
+        <w:rPr>
+          <w:rFonts w:asciiTheme="majorBidi" w:hAnsiTheme="majorBidi" w:cstheme="majorBidi"/>
+          <w:noProof/>
+          <w:lang w:bidi="fa-IR"/>
+        </w:rPr>
+        <w:t xml:space="preserve">Using the above command, you create a branch for your work and when you type </w:t>
+      </w:r>
+      <w:r>
+        <w:rPr>
+          <w:rFonts w:ascii="Consolas" w:hAnsi="Consolas" w:cstheme="majorBidi"/>
+          <w:noProof/>
+          <w:lang w:bidi="fa-IR"/>
+        </w:rPr>
+        <w:t>git branch</w:t>
+      </w:r>
+      <w:r>
+        <w:rPr>
+          <w:rFonts w:asciiTheme="majorBidi" w:hAnsiTheme="majorBidi" w:cstheme="majorBidi"/>
+          <w:noProof/>
+          <w:lang w:bidi="fa-IR"/>
+        </w:rPr>
+        <w:t xml:space="preserve"> you can see all branches on your workspace. To move to newer branch, you can type command below:</w:t>
+      </w:r>
+    </w:p>
+    <w:p>
+      <w:pPr>
+        <w:rPr>
+          <w:rFonts w:ascii="Consolas" w:hAnsi="Consolas" w:cstheme="majorBidi"/>
+          <w:noProof/>
+          <w:color w:val="FF0000"/>
+          <w:lang w:bidi="fa-IR"/>
+        </w:rPr>
+      </w:pPr>
+      <w:r>
+        <w:rPr>
+          <w:rFonts w:ascii="Consolas" w:hAnsi="Consolas" w:cstheme="majorBidi"/>
+          <w:noProof/>
+          <w:lang w:bidi="fa-IR"/>
+        </w:rPr>
+        <w:t xml:space="preserve">~ git checkout </w:t>
+      </w:r>
+      <w:r>
+        <w:rPr>
+          <w:rFonts w:ascii="Consolas" w:hAnsi="Consolas" w:cstheme="majorBidi"/>
+          <w:noProof/>
+          <w:color w:val="FF0000"/>
+          <w:lang w:bidi="fa-IR"/>
+        </w:rPr>
+        <w:t>fixpages</w:t>
+      </w:r>
+      <w:r>
+        <w:rPr>
+          <w:rFonts w:ascii="Consolas" w:hAnsi="Consolas" w:cstheme="majorBidi"/>
+          <w:noProof/>
+          <w:color w:val="FF0000"/>
+          <w:lang w:bidi="fa-IR"/>
+        </w:rPr>
+        <w:t>/master</w:t>
+      </w:r>
+    </w:p>
+    <w:p>
+      <w:pPr>
+        <w:rPr>
+          <w:rFonts w:asciiTheme="majorBidi" w:hAnsiTheme="majorBidi" w:cstheme="majorBidi"/>
+        </w:rPr>
+      </w:pPr>
+      <w:r>
+        <w:rPr>
+          <w:rFonts w:asciiTheme="majorBidi" w:hAnsiTheme="majorBidi" w:cstheme="majorBidi"/>
+        </w:rPr>
+        <w:t xml:space="preserve">Now you have modified your files based on your desire and it is turn to merging </w:t>
+      </w:r>
       <w:proofErr w:type="spellStart"/>
       <w:r>
         <w:rPr>
           <w:rFonts w:asciiTheme="majorBidi" w:hAnsiTheme="majorBidi" w:cstheme="majorBidi"/>
-          <w:lang w:bidi="fa-IR"/>
-        </w:rPr>
-        <w:t>asd</w:t>
+        </w:rPr>
+        <w:t>thgis</w:t>
       </w:r>
       <w:proofErr w:type="spellEnd"/>
-    </w:p>
-    <w:p>
-      <w:pPr>
-        <w:jc w:val="both"/>
-        <w:rPr>
-          <w:rFonts w:asciiTheme="majorBidi" w:hAnsiTheme="majorBidi" w:cstheme="majorBidi"/>
-          <w:lang w:bidi="fa-IR"/>
-        </w:rPr>
-      </w:pPr>
-    </w:p>
-    <w:p>
-      <w:pPr>
-        <w:jc w:val="both"/>
-        <w:rPr>
-          <w:rFonts w:asciiTheme="majorBidi" w:hAnsiTheme="majorBidi" w:cstheme="majorBidi"/>
-          <w:lang w:bidi="fa-IR"/>
-        </w:rPr>
-      </w:pPr>
-    </w:p>
-    <w:p>
-      <w:pPr>
-        <w:jc w:val="both"/>
-        <w:rPr>
-          <w:rFonts w:asciiTheme="majorBidi" w:hAnsiTheme="majorBidi" w:cstheme="majorBidi"/>
-          <w:lang w:bidi="fa-IR"/>
-        </w:rPr>
-      </w:pPr>
-    </w:p>
-    <w:p>
-      <w:pPr>
-        <w:jc w:val="both"/>
-        <w:rPr>
-          <w:rFonts w:asciiTheme="majorBidi" w:hAnsiTheme="majorBidi" w:cstheme="majorBidi"/>
-          <w:lang w:bidi="fa-IR"/>
-        </w:rPr>
-      </w:pPr>
-    </w:p>
-    <w:p>
-      <w:pPr>
-        <w:rPr>
-          <w:rFonts w:asciiTheme="majorBidi" w:hAnsiTheme="majorBidi" w:cstheme="majorBidi"/>
-          <w:lang w:bidi="fa-IR"/>
-        </w:rPr>
-      </w:pPr>
-      <w:r>
-        <w:rPr>
-          <w:rFonts w:asciiTheme="majorBidi" w:hAnsiTheme="majorBidi" w:cstheme="majorBidi"/>
-          <w:lang w:bidi="fa-IR"/>
-        </w:rPr>
-        <w:br w:type="page"/>
-      </w:r>
+      <w:r>
+        <w:rPr>
+          <w:rFonts w:asciiTheme="majorBidi" w:hAnsiTheme="majorBidi" w:cstheme="majorBidi"/>
+        </w:rPr>
+        <w:t xml:space="preserve"> branch with master branch; first we come back to master branch and then merge:</w:t>
+      </w:r>
+    </w:p>
+    <w:p>
+      <w:pPr>
+        <w:rPr>
+          <w:rFonts w:ascii="Consolas" w:hAnsi="Consolas" w:cstheme="majorBidi"/>
+        </w:rPr>
+      </w:pPr>
+      <w:r>
+        <w:rPr>
+          <w:rFonts w:ascii="Consolas" w:hAnsi="Consolas" w:cstheme="majorBidi"/>
+        </w:rPr>
+        <w:t>~ git checkout master</w:t>
+      </w:r>
+    </w:p>
+    <w:p>
+      <w:pPr>
+        <w:rPr>
+          <w:rFonts w:ascii="Consolas" w:hAnsi="Consolas" w:cstheme="majorBidi"/>
+        </w:rPr>
+      </w:pPr>
+      <w:r>
+        <w:rPr>
+          <w:rFonts w:ascii="Consolas" w:hAnsi="Consolas" w:cstheme="majorBidi"/>
+        </w:rPr>
+        <w:t xml:space="preserve">~ git merge </w:t>
+      </w:r>
+      <w:proofErr w:type="spellStart"/>
+      <w:r>
+        <w:rPr>
+          <w:rFonts w:ascii="Consolas" w:hAnsi="Consolas" w:cstheme="majorBidi"/>
+        </w:rPr>
+        <w:t>fixpages</w:t>
+      </w:r>
+      <w:proofErr w:type="spellEnd"/>
+    </w:p>
+    <w:p>
+      <w:pPr>
+        <w:rPr>
+          <w:rFonts w:asciiTheme="majorBidi" w:hAnsiTheme="majorBidi" w:cstheme="majorBidi"/>
+        </w:rPr>
+      </w:pPr>
+      <w:r>
+        <w:rPr>
+          <w:rFonts w:asciiTheme="majorBidi" w:hAnsiTheme="majorBidi" w:cstheme="majorBidi"/>
+        </w:rPr>
+        <w:t>!! if you have created a file mistakenly or you no longer need a file, you can remove it using command below:</w:t>
+      </w:r>
+    </w:p>
+    <w:p>
+      <w:pPr>
+        <w:rPr>
+          <w:rFonts w:ascii="Consolas" w:hAnsi="Consolas" w:cstheme="majorBidi"/>
+        </w:rPr>
+      </w:pPr>
+      <w:r>
+        <w:rPr>
+          <w:rFonts w:ascii="Consolas" w:hAnsi="Consolas" w:cstheme="majorBidi"/>
+        </w:rPr>
+        <w:t>~ git rm &lt;your file&gt;</w:t>
+      </w:r>
+    </w:p>
+    <w:p>
+      <w:pPr>
+        <w:jc w:val="both"/>
+        <w:rPr>
+          <w:rFonts w:asciiTheme="majorBidi" w:hAnsiTheme="majorBidi" w:cstheme="majorBidi"/>
+        </w:rPr>
+      </w:pPr>
+      <w:r>
+        <w:rPr>
+          <w:rFonts w:asciiTheme="majorBidi" w:hAnsiTheme="majorBidi" w:cstheme="majorBidi"/>
+        </w:rPr>
+        <w:t>If you removed a file in a branch, coming back to master branch that file is still existed, unless you merge that branch with master branch. After merging and making sure you do not need the branch, you can delete it using command below:</w:t>
+      </w:r>
+    </w:p>
+    <w:p>
+      <w:pPr>
+        <w:rPr>
+          <w:rFonts w:ascii="Consolas" w:hAnsi="Consolas" w:cstheme="majorBidi"/>
+        </w:rPr>
+      </w:pPr>
+      <w:r>
+        <w:rPr>
+          <w:rFonts w:ascii="Consolas" w:hAnsi="Consolas" w:cstheme="majorBidi"/>
+        </w:rPr>
+        <w:t>~git branch -d &lt;your branch&gt;</w:t>
+      </w:r>
+    </w:p>
+    <w:p>
+      <w:pPr>
+        <w:rPr>
+          <w:rFonts w:ascii="Consolas" w:hAnsi="Consolas" w:cstheme="majorBidi"/>
+        </w:rPr>
+      </w:pPr>
+    </w:p>
+    <w:p>
+      <w:pPr>
+        <w:rPr>
+          <w:rFonts w:asciiTheme="majorBidi" w:hAnsiTheme="majorBidi" w:cstheme="majorBidi"/>
+        </w:rPr>
+      </w:pPr>
+    </w:p>
+    <w:p>
+      <w:pPr>
+        <w:tabs>
+          <w:tab w:val="left" w:pos="2205"/>
+        </w:tabs>
+        <w:rPr>
+          <w:rFonts w:asciiTheme="majorBidi" w:hAnsiTheme="majorBidi" w:cstheme="majorBidi"/>
+          <w:b/>
+          <w:bCs/>
+          <w:sz w:val="32"/>
+          <w:szCs w:val="32"/>
+        </w:rPr>
+      </w:pPr>
+      <w:r>
+        <w:rPr>
+          <w:rFonts w:asciiTheme="majorBidi" w:hAnsiTheme="majorBidi" w:cstheme="majorBidi"/>
+          <w:b/>
+          <w:bCs/>
+          <w:sz w:val="32"/>
+          <w:szCs w:val="32"/>
+        </w:rPr>
+        <w:t>Lesson 6:</w:t>
+      </w:r>
+      <w:r>
+        <w:rPr>
+          <w:rFonts w:asciiTheme="majorBidi" w:hAnsiTheme="majorBidi" w:cstheme="majorBidi"/>
+          <w:b/>
+          <w:bCs/>
+          <w:sz w:val="32"/>
+          <w:szCs w:val="32"/>
+        </w:rPr>
+        <w:t xml:space="preserve"> GitHub</w:t>
+      </w:r>
+    </w:p>
+    <w:p>
+      <w:pPr>
+        <w:rPr>
+          <w:rFonts w:asciiTheme="majorBidi" w:hAnsiTheme="majorBidi" w:cstheme="majorBidi"/>
+        </w:rPr>
+      </w:pPr>
+      <w:r>
+        <w:rPr>
+          <w:rFonts w:asciiTheme="majorBidi" w:hAnsiTheme="majorBidi" w:cstheme="majorBidi"/>
+        </w:rPr>
+        <w:t xml:space="preserve">Git claims that it is distributed so we expect we can save our job in different places. Apart from your hard disk, you can use GitHub or GitLab to distribute your work there. To start learning GitHub, we go to the website and find a random repository, for this tutorial we use </w:t>
+      </w:r>
+      <w:hyperlink r:id="rId6" w:history="1">
+        <w:r>
+          <w:rPr>
+            <w:rStyle w:val="Hyperlink"/>
+            <w:rFonts w:asciiTheme="majorBidi" w:hAnsiTheme="majorBidi" w:cstheme="majorBidi"/>
+            <w:color w:val="auto"/>
+          </w:rPr>
+          <w:t>git@github.com:Sinamahani/git_tut.git</w:t>
+        </w:r>
+      </w:hyperlink>
+      <w:r>
+        <w:rPr>
+          <w:rFonts w:asciiTheme="majorBidi" w:hAnsiTheme="majorBidi" w:cstheme="majorBidi"/>
+        </w:rPr>
+        <w:t>. Then you type in your terminal/PowerShell command below:</w:t>
+      </w:r>
+    </w:p>
+    <w:p>
+      <w:pPr>
+        <w:rPr>
+          <w:rFonts w:ascii="Consolas" w:hAnsi="Consolas" w:cstheme="majorBidi"/>
+        </w:rPr>
+      </w:pPr>
+      <w:r>
+        <w:rPr>
+          <w:rFonts w:ascii="Consolas" w:hAnsi="Consolas" w:cstheme="majorBidi"/>
+        </w:rPr>
+        <w:t xml:space="preserve">~ git clone </w:t>
+      </w:r>
+      <w:hyperlink r:id="rId7" w:history="1">
+        <w:r>
+          <w:rPr>
+            <w:rStyle w:val="Hyperlink"/>
+            <w:rFonts w:ascii="Consolas" w:hAnsi="Consolas" w:cstheme="majorBidi"/>
+            <w:color w:val="auto"/>
+            <w:u w:val="none"/>
+          </w:rPr>
+          <w:t>git@github.com:Sinamahani/git_tut.git</w:t>
+        </w:r>
+      </w:hyperlink>
+    </w:p>
+    <w:p>
+      <w:pPr>
+        <w:rPr>
+          <w:rFonts w:asciiTheme="majorBidi" w:hAnsiTheme="majorBidi" w:cstheme="majorBidi"/>
+        </w:rPr>
+      </w:pPr>
+      <w:proofErr w:type="gramStart"/>
+      <w:r>
+        <w:rPr>
+          <w:rFonts w:asciiTheme="majorBidi" w:hAnsiTheme="majorBidi" w:cstheme="majorBidi"/>
+        </w:rPr>
+        <w:t>So</w:t>
+      </w:r>
+      <w:proofErr w:type="gramEnd"/>
+      <w:r>
+        <w:rPr>
+          <w:rFonts w:asciiTheme="majorBidi" w:hAnsiTheme="majorBidi" w:cstheme="majorBidi"/>
+        </w:rPr>
+        <w:t xml:space="preserve"> git create a directory named same as your repository and download all files.</w:t>
+      </w:r>
+    </w:p>
+    <w:p>
+      <w:pPr>
+        <w:rPr>
+          <w:rFonts w:asciiTheme="majorBidi" w:hAnsiTheme="majorBidi" w:cstheme="majorBidi"/>
+        </w:rPr>
+      </w:pPr>
+    </w:p>
+    <w:p>
+      <w:pPr>
+        <w:rPr>
+          <w:rFonts w:asciiTheme="majorBidi" w:hAnsiTheme="majorBidi" w:cstheme="majorBidi"/>
+        </w:rPr>
+      </w:pPr>
+    </w:p>
+    <w:p>
+      <w:pPr>
+        <w:rPr>
+          <w:rFonts w:asciiTheme="majorBidi" w:hAnsiTheme="majorBidi" w:cstheme="majorBidi"/>
+        </w:rPr>
+      </w:pPr>
+    </w:p>
+    <w:p>
+      <w:pPr>
+        <w:rPr>
+          <w:rFonts w:asciiTheme="majorBidi" w:hAnsiTheme="majorBidi" w:cstheme="majorBidi"/>
+          <w:noProof/>
+          <w:lang w:bidi="fa-IR"/>
+        </w:rPr>
+      </w:pPr>
+    </w:p>
+    <w:p>
+      <w:pPr>
+        <w:jc w:val="both"/>
+        <w:rPr>
+          <w:rFonts w:asciiTheme="majorBidi" w:hAnsiTheme="majorBidi" w:cstheme="majorBidi"/>
+          <w:lang w:bidi="fa-IR"/>
+        </w:rPr>
+      </w:pPr>
     </w:p>
     <w:p>
       <w:pPr>
@@ -7956,6 +8312,7 @@
           <w:szCs w:val="20"/>
           <w:lang w:bidi="fa-IR"/>
         </w:rPr>
+        <w:lastRenderedPageBreak/>
         <w:t xml:space="preserve">Alt + 239 </w:t>
       </w:r>
       <w:r>
@@ -8638,6 +8995,7 @@
         </w:rPr>
       </w:pPr>
     </w:p>
+    <w:p/>
     <w:sectPr>
       <w:type w:val="continuous"/>
       <w:pgSz w:w="12240" w:h="15840"/>
@@ -9049,6 +9407,7 @@
   <w:style w:type="paragraph" w:default="1" w:styleId="Normal">
     <w:name w:val="Normal"/>
     <w:qFormat/>
+    <w:rsid w:val="005E4B79"/>
   </w:style>
   <w:style w:type="character" w:default="1" w:styleId="DefaultParagraphFont">
     <w:name w:val="Default Paragraph Font"/>
@@ -9099,6 +9458,17 @@
     <w:name w:val="apple-converted-space"/>
     <w:basedOn w:val="DefaultParagraphFont"/>
     <w:rsid w:val="0097691C"/>
+  </w:style>
+  <w:style w:type="character" w:styleId="Hyperlink">
+    <w:name w:val="Hyperlink"/>
+    <w:basedOn w:val="DefaultParagraphFont"/>
+    <w:uiPriority w:val="99"/>
+    <w:unhideWhenUsed/>
+    <w:rsid w:val="005E4B79"/>
+    <w:rPr>
+      <w:color w:val="0563C1" w:themeColor="hyperlink"/>
+      <w:u w:val="single"/>
+    </w:rPr>
   </w:style>
 </w:styles>
 </file>

</xml_diff>

<commit_message>
make a more clearer and more up-to-date
</commit_message>
<xml_diff>
--- a/Summary.docx
+++ b/Summary.docx
@@ -14,6 +14,7 @@
           <w:lang w:bidi="fa-IR"/>
         </w:rPr>
       </w:pPr>
+      <w:bookmarkStart w:id="0" w:name="_Hlk145061144"/>
       <w:r>
         <w:rPr>
           <w:rFonts w:asciiTheme="majorBidi" w:hAnsiTheme="majorBidi" w:cstheme="majorBidi"/>
@@ -401,17 +402,7 @@
           <w:sz w:val="17"/>
           <w:szCs w:val="17"/>
         </w:rPr>
-        <w:t xml:space="preserve">        </w:t>
-      </w:r>
-      <w:proofErr w:type="gramStart"/>
-      <w:r>
-        <w:rPr>
-          <w:rFonts w:ascii="Consolas" w:hAnsi="Consolas" w:cs="Courier New"/>
-          <w:color w:val="000000"/>
-          <w:sz w:val="17"/>
-          <w:szCs w:val="17"/>
-        </w:rPr>
-        <w:t xml:space="preserve">   </w:t>
+        <w:t xml:space="preserve">           </w:t>
       </w:r>
       <w:r>
         <w:rPr>
@@ -420,17 +411,7 @@
           <w:sz w:val="17"/>
           <w:szCs w:val="17"/>
         </w:rPr>
-        <w:t>[</w:t>
-      </w:r>
-      <w:proofErr w:type="gramEnd"/>
-      <w:r>
-        <w:rPr>
-          <w:rFonts w:ascii="Consolas" w:hAnsi="Consolas" w:cs="Courier New"/>
-          <w:color w:val="666600"/>
-          <w:sz w:val="17"/>
-          <w:szCs w:val="17"/>
-        </w:rPr>
-        <w:t>--</w:t>
+        <w:t>[--</w:t>
       </w:r>
       <w:r>
         <w:rPr>
@@ -698,17 +679,7 @@
           <w:sz w:val="17"/>
           <w:szCs w:val="17"/>
         </w:rPr>
-        <w:t xml:space="preserve">        </w:t>
-      </w:r>
-      <w:proofErr w:type="gramStart"/>
-      <w:r>
-        <w:rPr>
-          <w:rFonts w:ascii="Consolas" w:hAnsi="Consolas" w:cs="Courier New"/>
-          <w:color w:val="000000"/>
-          <w:sz w:val="17"/>
-          <w:szCs w:val="17"/>
-        </w:rPr>
-        <w:t xml:space="preserve">   </w:t>
+        <w:t xml:space="preserve">           </w:t>
       </w:r>
       <w:r>
         <w:rPr>
@@ -717,17 +688,7 @@
           <w:sz w:val="17"/>
           <w:szCs w:val="17"/>
         </w:rPr>
-        <w:t>[</w:t>
-      </w:r>
-      <w:proofErr w:type="gramEnd"/>
-      <w:r>
-        <w:rPr>
-          <w:rFonts w:ascii="Consolas" w:hAnsi="Consolas" w:cs="Courier New"/>
-          <w:color w:val="666600"/>
-          <w:sz w:val="17"/>
-          <w:szCs w:val="17"/>
-        </w:rPr>
-        <w:t>-</w:t>
+        <w:t>[-</w:t>
       </w:r>
       <w:r>
         <w:rPr>
@@ -1031,17 +992,7 @@
           <w:sz w:val="17"/>
           <w:szCs w:val="17"/>
         </w:rPr>
-        <w:t xml:space="preserve">        </w:t>
-      </w:r>
-      <w:proofErr w:type="gramStart"/>
-      <w:r>
-        <w:rPr>
-          <w:rFonts w:ascii="Consolas" w:hAnsi="Consolas" w:cs="Courier New"/>
-          <w:color w:val="000000"/>
-          <w:sz w:val="17"/>
-          <w:szCs w:val="17"/>
-        </w:rPr>
-        <w:t xml:space="preserve">   </w:t>
+        <w:t xml:space="preserve">           </w:t>
       </w:r>
       <w:r>
         <w:rPr>
@@ -1050,9 +1001,17 @@
           <w:sz w:val="17"/>
           <w:szCs w:val="17"/>
         </w:rPr>
-        <w:t>[</w:t>
-      </w:r>
-      <w:proofErr w:type="gramEnd"/>
+        <w:t>[--</w:t>
+      </w:r>
+      <w:r>
+        <w:rPr>
+          <w:rFonts w:ascii="Consolas" w:hAnsi="Consolas" w:cs="Courier New"/>
+          <w:color w:val="000000"/>
+          <w:sz w:val="17"/>
+          <w:szCs w:val="17"/>
+        </w:rPr>
+        <w:t>git</w:t>
+      </w:r>
       <w:r>
         <w:rPr>
           <w:rFonts w:ascii="Consolas" w:hAnsi="Consolas" w:cs="Courier New"/>
@@ -1060,27 +1019,8 @@
           <w:sz w:val="17"/>
           <w:szCs w:val="17"/>
         </w:rPr>
-        <w:t>--</w:t>
-      </w:r>
-      <w:r>
-        <w:rPr>
-          <w:rFonts w:ascii="Consolas" w:hAnsi="Consolas" w:cs="Courier New"/>
-          <w:color w:val="000000"/>
-          <w:sz w:val="17"/>
-          <w:szCs w:val="17"/>
-        </w:rPr>
-        <w:t>git</w:t>
-      </w:r>
-      <w:r>
-        <w:rPr>
-          <w:rFonts w:ascii="Consolas" w:hAnsi="Consolas" w:cs="Courier New"/>
-          <w:color w:val="666600"/>
-          <w:sz w:val="17"/>
-          <w:szCs w:val="17"/>
-        </w:rPr>
         <w:t>-</w:t>
       </w:r>
-      <w:proofErr w:type="spellStart"/>
       <w:r>
         <w:rPr>
           <w:rFonts w:ascii="Consolas" w:hAnsi="Consolas" w:cs="Courier New"/>
@@ -1090,7 +1030,6 @@
         </w:rPr>
         <w:t>dir</w:t>
       </w:r>
-      <w:proofErr w:type="spellEnd"/>
       <w:r>
         <w:rPr>
           <w:rFonts w:ascii="Consolas" w:hAnsi="Consolas" w:cs="Courier New"/>
@@ -1323,7 +1262,6 @@
         </w:rPr>
         <w:t>[&lt;</w:t>
       </w:r>
-      <w:proofErr w:type="spellStart"/>
       <w:r>
         <w:rPr>
           <w:rFonts w:ascii="Consolas" w:hAnsi="Consolas" w:cs="Courier New"/>
@@ -1333,7 +1271,6 @@
         </w:rPr>
         <w:t>args</w:t>
       </w:r>
-      <w:proofErr w:type="spellEnd"/>
       <w:r>
         <w:rPr>
           <w:rFonts w:ascii="Consolas" w:hAnsi="Consolas" w:cs="Courier New"/>
@@ -1598,7 +1535,6 @@
         </w:rPr>
         <w:t xml:space="preserve">   clone             </w:t>
       </w:r>
-      <w:proofErr w:type="spellStart"/>
       <w:r>
         <w:rPr>
           <w:rFonts w:ascii="Consolas" w:hAnsi="Consolas" w:cs="Courier New"/>
@@ -1608,7 +1544,6 @@
         </w:rPr>
         <w:t>Clone</w:t>
       </w:r>
-      <w:proofErr w:type="spellEnd"/>
       <w:r>
         <w:rPr>
           <w:rFonts w:ascii="Consolas" w:hAnsi="Consolas" w:cs="Courier New"/>
@@ -1704,27 +1639,7 @@
           <w:sz w:val="17"/>
           <w:szCs w:val="17"/>
         </w:rPr>
-        <w:t xml:space="preserve">   </w:t>
-      </w:r>
-      <w:proofErr w:type="spellStart"/>
-      <w:r>
-        <w:rPr>
-          <w:rFonts w:ascii="Consolas" w:hAnsi="Consolas" w:cs="Courier New"/>
-          <w:color w:val="000000"/>
-          <w:sz w:val="17"/>
-          <w:szCs w:val="17"/>
-        </w:rPr>
-        <w:t>init</w:t>
-      </w:r>
-      <w:proofErr w:type="spellEnd"/>
-      <w:r>
-        <w:rPr>
-          <w:rFonts w:ascii="Consolas" w:hAnsi="Consolas" w:cs="Courier New"/>
-          <w:color w:val="000000"/>
-          <w:sz w:val="17"/>
-          <w:szCs w:val="17"/>
-        </w:rPr>
-        <w:t xml:space="preserve">              </w:t>
+        <w:t xml:space="preserve">   init              </w:t>
       </w:r>
       <w:r>
         <w:rPr>
@@ -1947,7 +1862,6 @@
         </w:rPr>
         <w:t xml:space="preserve">               </w:t>
       </w:r>
-      <w:proofErr w:type="spellStart"/>
       <w:r>
         <w:rPr>
           <w:rFonts w:ascii="Consolas" w:hAnsi="Consolas" w:cs="Courier New"/>
@@ -1957,7 +1871,6 @@
         </w:rPr>
         <w:t>Add</w:t>
       </w:r>
-      <w:proofErr w:type="spellEnd"/>
       <w:r>
         <w:rPr>
           <w:rFonts w:ascii="Consolas" w:hAnsi="Consolas" w:cs="Courier New"/>
@@ -2107,19 +2020,8 @@
           <w:sz w:val="17"/>
           <w:szCs w:val="17"/>
         </w:rPr>
-        <w:t xml:space="preserve"> a </w:t>
-      </w:r>
-      <w:proofErr w:type="spellStart"/>
-      <w:r>
-        <w:rPr>
-          <w:rFonts w:ascii="Consolas" w:hAnsi="Consolas" w:cs="Courier New"/>
-          <w:color w:val="000000"/>
-          <w:sz w:val="17"/>
-          <w:szCs w:val="17"/>
-        </w:rPr>
-        <w:t>symlink</w:t>
-      </w:r>
-      <w:proofErr w:type="spellEnd"/>
+        <w:t xml:space="preserve"> a symlink</w:t>
+      </w:r>
     </w:p>
     <w:p>
       <w:pPr>
@@ -2172,7 +2074,6 @@
         </w:rPr>
         <w:t xml:space="preserve">   restore           </w:t>
       </w:r>
-      <w:proofErr w:type="spellStart"/>
       <w:r>
         <w:rPr>
           <w:rFonts w:ascii="Consolas" w:hAnsi="Consolas" w:cs="Courier New"/>
@@ -2182,7 +2083,6 @@
         </w:rPr>
         <w:t>Restore</w:t>
       </w:r>
-      <w:proofErr w:type="spellEnd"/>
       <w:r>
         <w:rPr>
           <w:rFonts w:ascii="Consolas" w:hAnsi="Consolas" w:cs="Courier New"/>
@@ -2747,19 +2647,8 @@
           <w:sz w:val="17"/>
           <w:szCs w:val="17"/>
         </w:rPr>
-        <w:t xml:space="preserve"> </w:t>
-      </w:r>
-      <w:proofErr w:type="spellStart"/>
-      <w:r>
-        <w:rPr>
-          <w:rFonts w:ascii="Consolas" w:hAnsi="Consolas" w:cs="Courier New"/>
-          <w:color w:val="000000"/>
-          <w:sz w:val="17"/>
-          <w:szCs w:val="17"/>
-        </w:rPr>
-        <w:t>etc</w:t>
-      </w:r>
-      <w:proofErr w:type="spellEnd"/>
+        <w:t xml:space="preserve"> etc</w:t>
+      </w:r>
     </w:p>
     <w:p>
       <w:pPr>
@@ -2952,7 +2841,6 @@
         </w:rPr>
         <w:t xml:space="preserve">   show              </w:t>
       </w:r>
-      <w:proofErr w:type="spellStart"/>
       <w:r>
         <w:rPr>
           <w:rFonts w:ascii="Consolas" w:hAnsi="Consolas" w:cs="Courier New"/>
@@ -2962,7 +2850,6 @@
         </w:rPr>
         <w:t>Show</w:t>
       </w:r>
-      <w:proofErr w:type="spellEnd"/>
       <w:r>
         <w:rPr>
           <w:rFonts w:ascii="Consolas" w:hAnsi="Consolas" w:cs="Courier New"/>
@@ -3597,7 +3484,6 @@
         </w:rPr>
         <w:t xml:space="preserve">   reset             </w:t>
       </w:r>
-      <w:proofErr w:type="spellStart"/>
       <w:r>
         <w:rPr>
           <w:rFonts w:ascii="Consolas" w:hAnsi="Consolas" w:cs="Courier New"/>
@@ -3607,7 +3493,6 @@
         </w:rPr>
         <w:t>Reset</w:t>
       </w:r>
-      <w:proofErr w:type="spellEnd"/>
       <w:r>
         <w:rPr>
           <w:rFonts w:ascii="Consolas" w:hAnsi="Consolas" w:cs="Courier New"/>
@@ -3687,7 +3572,6 @@
         </w:rPr>
         <w:t xml:space="preserve">            </w:t>
       </w:r>
-      <w:proofErr w:type="spellStart"/>
       <w:r>
         <w:rPr>
           <w:rFonts w:ascii="Consolas" w:hAnsi="Consolas" w:cs="Courier New"/>
@@ -3697,7 +3581,6 @@
         </w:rPr>
         <w:t>Switch</w:t>
       </w:r>
-      <w:proofErr w:type="spellEnd"/>
       <w:r>
         <w:rPr>
           <w:rFonts w:ascii="Consolas" w:hAnsi="Consolas" w:cs="Courier New"/>
@@ -5011,23 +4894,7 @@
           <w:rFonts w:asciiTheme="majorBidi" w:hAnsiTheme="majorBidi" w:cstheme="majorBidi"/>
           <w:lang w:bidi="fa-IR"/>
         </w:rPr>
-        <w:t xml:space="preserve">To start, we can create a directory to investigate how </w:t>
-      </w:r>
-      <w:proofErr w:type="spellStart"/>
-      <w:r>
-        <w:rPr>
-          <w:rFonts w:asciiTheme="majorBidi" w:hAnsiTheme="majorBidi" w:cstheme="majorBidi"/>
-          <w:lang w:bidi="fa-IR"/>
-        </w:rPr>
-        <w:t>git</w:t>
-      </w:r>
-      <w:proofErr w:type="spellEnd"/>
-      <w:r>
-        <w:rPr>
-          <w:rFonts w:asciiTheme="majorBidi" w:hAnsiTheme="majorBidi" w:cstheme="majorBidi"/>
-          <w:lang w:bidi="fa-IR"/>
-        </w:rPr>
-        <w:t xml:space="preserve"> works.</w:t>
+        <w:t>To start, we can create a directory to investigate how git works.</w:t>
       </w:r>
     </w:p>
     <w:p>
@@ -5043,23 +4910,39 @@
           <w:rFonts w:ascii="Consolas" w:hAnsi="Consolas" w:cstheme="majorBidi"/>
           <w:lang w:bidi="fa-IR"/>
         </w:rPr>
-        <w:t xml:space="preserve">~ </w:t>
-      </w:r>
-      <w:proofErr w:type="spellStart"/>
-      <w:r>
+        <w:t>~ mkdir test</w:t>
+      </w:r>
+    </w:p>
+    <w:p>
+      <w:pPr>
+        <w:jc w:val="both"/>
         <w:rPr>
           <w:rFonts w:ascii="Consolas" w:hAnsi="Consolas" w:cstheme="majorBidi"/>
           <w:lang w:bidi="fa-IR"/>
         </w:rPr>
-        <w:t>mkdir</w:t>
-      </w:r>
-      <w:proofErr w:type="spellEnd"/>
+      </w:pPr>
       <w:r>
         <w:rPr>
           <w:rFonts w:ascii="Consolas" w:hAnsi="Consolas" w:cstheme="majorBidi"/>
           <w:lang w:bidi="fa-IR"/>
         </w:rPr>
-        <w:t xml:space="preserve"> test</w:t>
+        <w:t>~ cd test</w:t>
+      </w:r>
+    </w:p>
+    <w:p>
+      <w:pPr>
+        <w:jc w:val="both"/>
+        <w:rPr>
+          <w:rFonts w:asciiTheme="majorBidi" w:hAnsiTheme="majorBidi" w:cstheme="majorBidi"/>
+          <w:lang w:bidi="fa-IR"/>
+        </w:rPr>
+      </w:pPr>
+      <w:r>
+        <w:rPr>
+          <w:rFonts w:asciiTheme="majorBidi" w:hAnsiTheme="majorBidi" w:cstheme="majorBidi"/>
+          <w:lang w:bidi="fa-IR"/>
+        </w:rPr>
+        <w:t>Now, we want to initialize git for this directory, so we type:</w:t>
       </w:r>
     </w:p>
     <w:p>
@@ -5075,23 +4958,7 @@
           <w:rFonts w:ascii="Consolas" w:hAnsi="Consolas" w:cstheme="majorBidi"/>
           <w:lang w:bidi="fa-IR"/>
         </w:rPr>
-        <w:t>~ cd test</w:t>
-      </w:r>
-    </w:p>
-    <w:p>
-      <w:pPr>
-        <w:jc w:val="both"/>
-        <w:rPr>
-          <w:rFonts w:asciiTheme="majorBidi" w:hAnsiTheme="majorBidi" w:cstheme="majorBidi"/>
-          <w:lang w:bidi="fa-IR"/>
-        </w:rPr>
-      </w:pPr>
-      <w:r>
-        <w:rPr>
-          <w:rFonts w:asciiTheme="majorBidi" w:hAnsiTheme="majorBidi" w:cstheme="majorBidi"/>
-          <w:lang w:bidi="fa-IR"/>
-        </w:rPr>
-        <w:t>Now, we want to initialize git for this directory, so we type:</w:t>
+        <w:t>~ git init</w:t>
       </w:r>
     </w:p>
     <w:p>
@@ -5107,117 +4974,58 @@
           <w:rFonts w:ascii="Consolas" w:hAnsi="Consolas" w:cstheme="majorBidi"/>
           <w:lang w:bidi="fa-IR"/>
         </w:rPr>
-        <w:t xml:space="preserve">~ git </w:t>
-      </w:r>
-      <w:proofErr w:type="spellStart"/>
+        <w:t>~ ls -ltrha</w:t>
+      </w:r>
       <w:r>
         <w:rPr>
           <w:rFonts w:ascii="Consolas" w:hAnsi="Consolas" w:cstheme="majorBidi"/>
           <w:lang w:bidi="fa-IR"/>
         </w:rPr>
-        <w:t>init</w:t>
-      </w:r>
-      <w:proofErr w:type="spellEnd"/>
-    </w:p>
-    <w:p>
-      <w:pPr>
-        <w:jc w:val="both"/>
+        <w:t xml:space="preserve"> (</w:t>
+      </w:r>
+      <w:r>
         <w:rPr>
           <w:rFonts w:ascii="Consolas" w:hAnsi="Consolas" w:cstheme="majorBidi"/>
           <w:lang w:bidi="fa-IR"/>
         </w:rPr>
-      </w:pPr>
+        <w:sym w:font="Wingdings" w:char="F0E0"/>
+      </w:r>
       <w:r>
         <w:rPr>
           <w:rFonts w:ascii="Consolas" w:hAnsi="Consolas" w:cstheme="majorBidi"/>
           <w:lang w:bidi="fa-IR"/>
         </w:rPr>
-        <w:t>~ ls -</w:t>
-      </w:r>
-      <w:proofErr w:type="spellStart"/>
+        <w:t xml:space="preserve"> in Unix based OS)</w:t>
+      </w:r>
+    </w:p>
+    <w:p>
+      <w:pPr>
+        <w:jc w:val="both"/>
+        <w:rPr>
+          <w:rFonts w:asciiTheme="majorBidi" w:hAnsiTheme="majorBidi" w:cstheme="majorBidi"/>
+          <w:lang w:bidi="fa-IR"/>
+        </w:rPr>
+      </w:pPr>
+      <w:r>
+        <w:rPr>
+          <w:rFonts w:asciiTheme="majorBidi" w:hAnsiTheme="majorBidi" w:cstheme="majorBidi"/>
+          <w:lang w:bidi="fa-IR"/>
+        </w:rPr>
+        <w:t xml:space="preserve">By entering </w:t>
+      </w:r>
       <w:r>
         <w:rPr>
           <w:rFonts w:ascii="Consolas" w:hAnsi="Consolas" w:cstheme="majorBidi"/>
           <w:lang w:bidi="fa-IR"/>
         </w:rPr>
-        <w:t>ltrha</w:t>
-      </w:r>
-      <w:proofErr w:type="spellEnd"/>
-      <w:r>
-        <w:rPr>
-          <w:rFonts w:ascii="Consolas" w:hAnsi="Consolas" w:cstheme="majorBidi"/>
-          <w:lang w:bidi="fa-IR"/>
-        </w:rPr>
-        <w:t xml:space="preserve"> (</w:t>
-      </w:r>
-      <w:r>
-        <w:rPr>
-          <w:rFonts w:ascii="Consolas" w:hAnsi="Consolas" w:cstheme="majorBidi"/>
-          <w:lang w:bidi="fa-IR"/>
-        </w:rPr>
-        <w:sym w:font="Wingdings" w:char="F0E0"/>
-      </w:r>
-      <w:r>
-        <w:rPr>
-          <w:rFonts w:ascii="Consolas" w:hAnsi="Consolas" w:cstheme="majorBidi"/>
-          <w:lang w:bidi="fa-IR"/>
-        </w:rPr>
-        <w:t xml:space="preserve"> in Unix based OS)</w:t>
-      </w:r>
-    </w:p>
-    <w:p>
-      <w:pPr>
-        <w:jc w:val="both"/>
-        <w:rPr>
-          <w:rFonts w:asciiTheme="majorBidi" w:hAnsiTheme="majorBidi" w:cstheme="majorBidi"/>
-          <w:lang w:bidi="fa-IR"/>
-        </w:rPr>
-      </w:pPr>
-      <w:r>
-        <w:rPr>
-          <w:rFonts w:asciiTheme="majorBidi" w:hAnsiTheme="majorBidi" w:cstheme="majorBidi"/>
-          <w:lang w:bidi="fa-IR"/>
-        </w:rPr>
-        <w:t xml:space="preserve">By entering </w:t>
-      </w:r>
-      <w:r>
-        <w:rPr>
-          <w:rFonts w:ascii="Consolas" w:hAnsi="Consolas" w:cstheme="majorBidi"/>
-          <w:lang w:bidi="fa-IR"/>
-        </w:rPr>
-        <w:t>ls -</w:t>
-      </w:r>
-      <w:proofErr w:type="spellStart"/>
-      <w:r>
-        <w:rPr>
-          <w:rFonts w:ascii="Consolas" w:hAnsi="Consolas" w:cstheme="majorBidi"/>
-          <w:lang w:bidi="fa-IR"/>
-        </w:rPr>
-        <w:t>ltrha</w:t>
-      </w:r>
-      <w:proofErr w:type="spellEnd"/>
-      <w:r>
-        <w:rPr>
-          <w:rFonts w:asciiTheme="majorBidi" w:hAnsiTheme="majorBidi" w:cstheme="majorBidi"/>
-          <w:lang w:bidi="fa-IR"/>
-        </w:rPr>
-        <w:t>, you can see a folder (</w:t>
-      </w:r>
-      <w:proofErr w:type="gramStart"/>
-      <w:r>
-        <w:rPr>
-          <w:rFonts w:asciiTheme="majorBidi" w:hAnsiTheme="majorBidi" w:cstheme="majorBidi"/>
-          <w:lang w:bidi="fa-IR"/>
-        </w:rPr>
-        <w:t>“.git</w:t>
-      </w:r>
-      <w:proofErr w:type="gramEnd"/>
-      <w:r>
-        <w:rPr>
-          <w:rFonts w:asciiTheme="majorBidi" w:hAnsiTheme="majorBidi" w:cstheme="majorBidi"/>
-          <w:lang w:bidi="fa-IR"/>
-        </w:rPr>
-        <w:t>”) is created.</w:t>
+        <w:t>ls -ltrha</w:t>
+      </w:r>
+      <w:r>
+        <w:rPr>
+          <w:rFonts w:asciiTheme="majorBidi" w:hAnsiTheme="majorBidi" w:cstheme="majorBidi"/>
+          <w:lang w:bidi="fa-IR"/>
+        </w:rPr>
+        <w:t>, you can see a folder (“.git”) is created.</w:t>
       </w:r>
     </w:p>
     <w:p>
@@ -5671,15 +5479,7 @@
           <w:rFonts w:asciiTheme="majorBidi" w:hAnsiTheme="majorBidi" w:cstheme="majorBidi"/>
           <w:lang w:bidi="fa-IR"/>
         </w:rPr>
-        <w:t xml:space="preserve">‼ A point needed to be considered is that your file after changing go to STAGE situation and then by committing, they become the original file we are working on them. Every change takes the file into stage mode and then they need to be committed to be stored in </w:t>
-      </w:r>
-      <w:proofErr w:type="gramStart"/>
-      <w:r>
-        <w:rPr>
-          <w:rFonts w:asciiTheme="majorBidi" w:hAnsiTheme="majorBidi" w:cstheme="majorBidi"/>
-          <w:lang w:bidi="fa-IR"/>
-        </w:rPr>
-        <w:t xml:space="preserve">the </w:t>
+        <w:t xml:space="preserve">‼ A point needed to be considered is that your file after changing go to STAGE situation and then by committing, they become the original file we are working on them. Every change takes the file into stage mode and then they need to be committed to be stored in the </w:t>
       </w:r>
       <w:r>
         <w:rPr>
@@ -5690,7 +5490,6 @@
         </w:rPr>
         <w:t>.git</w:t>
       </w:r>
-      <w:proofErr w:type="gramEnd"/>
       <w:r>
         <w:rPr>
           <w:rFonts w:asciiTheme="majorBidi" w:hAnsiTheme="majorBidi" w:cstheme="majorBidi"/>
@@ -6040,17 +5839,8 @@
           <w:rFonts w:ascii="Consolas" w:hAnsi="Consolas" w:cs="Consolas"/>
           <w:lang w:bidi="fa-IR"/>
         </w:rPr>
-        <w:t xml:space="preserve">~git </w:t>
-      </w:r>
-      <w:proofErr w:type="spellStart"/>
-      <w:r>
-        <w:rPr>
-          <w:rFonts w:ascii="Consolas" w:hAnsi="Consolas" w:cs="Consolas"/>
-          <w:lang w:bidi="fa-IR"/>
-        </w:rPr>
-        <w:t>init</w:t>
-      </w:r>
-      <w:proofErr w:type="spellEnd"/>
+        <w:t>~git init</w:t>
+      </w:r>
     </w:p>
     <w:p>
       <w:pPr>
@@ -6253,7 +6043,7 @@
         <mc:AlternateContent>
           <mc:Choice Requires="wps">
             <w:drawing>
-              <wp:anchor distT="0" distB="0" distL="114300" distR="114300" simplePos="0" relativeHeight="251659264" behindDoc="0" locked="0" layoutInCell="1" allowOverlap="1" wp14:anchorId="5FF61202" wp14:editId="7E1DC47E">
+              <wp:anchor distT="0" distB="0" distL="114300" distR="114300" simplePos="0" relativeHeight="251659264" behindDoc="0" locked="0" layoutInCell="1" allowOverlap="1" wp14:anchorId="4E8D8F7E" wp14:editId="27C6B7D5">
                 <wp:simplePos x="0" y="0"/>
                 <wp:positionH relativeFrom="column">
                   <wp:posOffset>1502844</wp:posOffset>
@@ -6368,33 +6158,7 @@
                                 <w:sz w:val="26"/>
                                 <w:szCs w:val="26"/>
                               </w:rPr>
-                              <w:t>index 3bf08a</w:t>
-                            </w:r>
-                            <w:proofErr w:type="gramStart"/>
-                            <w:r>
-                              <w:rPr>
-                                <w:rFonts w:ascii="Menlo" w:hAnsi="Menlo" w:cs="Menlo"/>
-                                <w:b/>
-                                <w:bCs/>
-                                <w:color w:val="000000"/>
-                                <w:kern w:val="0"/>
-                                <w:sz w:val="26"/>
-                                <w:szCs w:val="26"/>
-                              </w:rPr>
-                              <w:t>8..</w:t>
-                            </w:r>
-                            <w:proofErr w:type="gramEnd"/>
-                            <w:r>
-                              <w:rPr>
-                                <w:rFonts w:ascii="Menlo" w:hAnsi="Menlo" w:cs="Menlo"/>
-                                <w:b/>
-                                <w:bCs/>
-                                <w:color w:val="000000"/>
-                                <w:kern w:val="0"/>
-                                <w:sz w:val="26"/>
-                                <w:szCs w:val="26"/>
-                              </w:rPr>
-                              <w:t>3c48890 100644</w:t>
+                              <w:t>index 3bf08a8..3c48890 100644</w:t>
                             </w:r>
                           </w:p>
                           <w:p>
@@ -6591,7 +6355,7 @@
           </mc:Choice>
           <mc:Fallback>
             <w:pict>
-              <v:shapetype w14:anchorId="5FF61202" id="_x0000_t202" coordsize="21600,21600" o:spt="202" path="m,l,21600r21600,l21600,xe">
+              <v:shapetype w14:anchorId="4E8D8F7E" id="_x0000_t202" coordsize="21600,21600" o:spt="202" path="m,l,21600r21600,l21600,xe">
                 <v:stroke joinstyle="miter"/>
                 <v:path gradientshapeok="t" o:connecttype="rect"/>
               </v:shapetype>
@@ -6677,33 +6441,7 @@
                           <w:sz w:val="26"/>
                           <w:szCs w:val="26"/>
                         </w:rPr>
-                        <w:t>index 3bf08a</w:t>
-                      </w:r>
-                      <w:proofErr w:type="gramStart"/>
-                      <w:r>
-                        <w:rPr>
-                          <w:rFonts w:ascii="Menlo" w:hAnsi="Menlo" w:cs="Menlo"/>
-                          <w:b/>
-                          <w:bCs/>
-                          <w:color w:val="000000"/>
-                          <w:kern w:val="0"/>
-                          <w:sz w:val="26"/>
-                          <w:szCs w:val="26"/>
-                        </w:rPr>
-                        <w:t>8..</w:t>
-                      </w:r>
-                      <w:proofErr w:type="gramEnd"/>
-                      <w:r>
-                        <w:rPr>
-                          <w:rFonts w:ascii="Menlo" w:hAnsi="Menlo" w:cs="Menlo"/>
-                          <w:b/>
-                          <w:bCs/>
-                          <w:color w:val="000000"/>
-                          <w:kern w:val="0"/>
-                          <w:sz w:val="26"/>
-                          <w:szCs w:val="26"/>
-                        </w:rPr>
-                        <w:t>3c48890 100644</w:t>
+                        <w:t>index 3bf08a8..3c48890 100644</w:t>
                       </w:r>
                     </w:p>
                     <w:p>
@@ -7029,23 +6767,7 @@
           <w:rFonts w:asciiTheme="majorBidi" w:hAnsiTheme="majorBidi" w:cstheme="majorBidi"/>
           <w:lang w:bidi="fa-IR"/>
         </w:rPr>
-        <w:t xml:space="preserve">Another command is using checkout. It is useful when we are not sure our changes are good and we want to back every </w:t>
-      </w:r>
-      <w:proofErr w:type="gramStart"/>
-      <w:r>
-        <w:rPr>
-          <w:rFonts w:asciiTheme="majorBidi" w:hAnsiTheme="majorBidi" w:cstheme="majorBidi"/>
-          <w:lang w:bidi="fa-IR"/>
-        </w:rPr>
-        <w:t>changes</w:t>
-      </w:r>
-      <w:proofErr w:type="gramEnd"/>
-      <w:r>
-        <w:rPr>
-          <w:rFonts w:asciiTheme="majorBidi" w:hAnsiTheme="majorBidi" w:cstheme="majorBidi"/>
-          <w:lang w:bidi="fa-IR"/>
-        </w:rPr>
-        <w:t xml:space="preserve"> in the file to the previous version (last commit or HEAD).</w:t>
+        <w:t>Another command is using checkout. It is useful when we are not sure our changes are good and we want to back every changes in the file to the previous version (last commit or HEAD).</w:t>
       </w:r>
     </w:p>
     <w:p>
@@ -7231,7 +6953,7 @@
         <mc:AlternateContent>
           <mc:Choice Requires="wpc">
             <w:drawing>
-              <wp:inline distT="0" distB="0" distL="0" distR="0" wp14:anchorId="570819F2" wp14:editId="6CD842A3">
+              <wp:inline distT="0" distB="0" distL="0" distR="0" wp14:anchorId="0D871ECE" wp14:editId="13B56FB3">
                 <wp:extent cx="5486400" cy="1325945"/>
                 <wp:effectExtent l="0" t="0" r="0" b="7620"/>
                 <wp:docPr id="1256213508" name="Canvas 32"/>
@@ -7278,7 +7000,7 @@
           </mc:Choice>
           <mc:Fallback>
             <w:pict>
-              <v:group w14:anchorId="03BF5158" id="Canvas 32" o:spid="_x0000_s1026" editas="canvas" style="width:6in;height:104.4pt;mso-position-horizontal-relative:char;mso-position-vertical-relative:line" coordsize="54864,13258" o:gfxdata="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">
+              <v:group w14:anchorId="3D4D79B6" id="Canvas 32" o:spid="_x0000_s1026" editas="canvas" style="width:6in;height:104.4pt;mso-position-horizontal-relative:char;mso-position-vertical-relative:line" coordsize="54864,13258" o:gfxdata="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">
                 <v:shapetype id="_x0000_t75" coordsize="21600,21600" o:spt="75" o:preferrelative="t" path="m@4@5l@4@11@9@11@9@5xe" filled="f" stroked="f">
                   <v:stroke joinstyle="miter"/>
                   <v:formulas>
@@ -7434,21 +7156,7 @@
         <w:rPr>
           <w:rFonts w:asciiTheme="majorBidi" w:hAnsiTheme="majorBidi" w:cstheme="majorBidi"/>
         </w:rPr>
-        <w:t xml:space="preserve">Now you have modified your files based on your desire and it is turn to merging </w:t>
-      </w:r>
-      <w:proofErr w:type="spellStart"/>
-      <w:r>
-        <w:rPr>
-          <w:rFonts w:asciiTheme="majorBidi" w:hAnsiTheme="majorBidi" w:cstheme="majorBidi"/>
-        </w:rPr>
-        <w:t>thgis</w:t>
-      </w:r>
-      <w:proofErr w:type="spellEnd"/>
-      <w:r>
-        <w:rPr>
-          <w:rFonts w:asciiTheme="majorBidi" w:hAnsiTheme="majorBidi" w:cstheme="majorBidi"/>
-        </w:rPr>
-        <w:t xml:space="preserve"> branch with master branch; first we come back to master branch and then merge:</w:t>
+        <w:t>Now you have modified your files based on your desire and it is turn to merging thgis branch with master branch; first we come back to master branch and then merge:</w:t>
       </w:r>
     </w:p>
     <w:p>
@@ -7474,16 +7182,8 @@
         <w:rPr>
           <w:rFonts w:ascii="Consolas" w:hAnsi="Consolas" w:cstheme="majorBidi"/>
         </w:rPr>
-        <w:t xml:space="preserve">~ git merge </w:t>
-      </w:r>
-      <w:proofErr w:type="spellStart"/>
-      <w:r>
-        <w:rPr>
-          <w:rFonts w:ascii="Consolas" w:hAnsi="Consolas" w:cstheme="majorBidi"/>
-        </w:rPr>
-        <w:t>fixpages</w:t>
-      </w:r>
-      <w:proofErr w:type="spellEnd"/>
+        <w:t>~ git merge fixpages</w:t>
+      </w:r>
     </w:p>
     <w:p>
       <w:pPr>
@@ -7641,24 +7341,263 @@
     </w:p>
     <w:p>
       <w:pPr>
-        <w:rPr>
-          <w:rFonts w:asciiTheme="majorBidi" w:hAnsiTheme="majorBidi" w:cstheme="majorBidi"/>
-        </w:rPr>
-      </w:pPr>
-      <w:proofErr w:type="gramStart"/>
-      <w:r>
-        <w:rPr>
-          <w:rFonts w:asciiTheme="majorBidi" w:hAnsiTheme="majorBidi" w:cstheme="majorBidi"/>
-        </w:rPr>
-        <w:t>So</w:t>
-      </w:r>
-      <w:proofErr w:type="gramEnd"/>
-      <w:r>
-        <w:rPr>
-          <w:rFonts w:asciiTheme="majorBidi" w:hAnsiTheme="majorBidi" w:cstheme="majorBidi"/>
-        </w:rPr>
-        <w:t xml:space="preserve"> git create a directory named same as your repository and download all files.</w:t>
-      </w:r>
+        <w:jc w:val="both"/>
+        <w:rPr>
+          <w:rFonts w:asciiTheme="majorBidi" w:hAnsiTheme="majorBidi" w:cstheme="majorBidi"/>
+        </w:rPr>
+      </w:pPr>
+      <w:r>
+        <w:rPr>
+          <w:rFonts w:asciiTheme="majorBidi" w:hAnsiTheme="majorBidi" w:cstheme="majorBidi"/>
+        </w:rPr>
+        <w:t>So git create a directory named same as your repository and download all files.</w:t>
+      </w:r>
+    </w:p>
+    <w:p>
+      <w:pPr>
+        <w:jc w:val="both"/>
+        <w:rPr>
+          <w:rFonts w:asciiTheme="majorBidi" w:hAnsiTheme="majorBidi" w:cstheme="majorBidi"/>
+        </w:rPr>
+      </w:pPr>
+      <w:r>
+        <w:rPr>
+          <w:rFonts w:asciiTheme="majorBidi" w:hAnsiTheme="majorBidi" w:cstheme="majorBidi"/>
+        </w:rPr>
+        <w:t>After some modifications and changes, you decide to upload this repository to your GitHub, so you can use command below:</w:t>
+      </w:r>
+    </w:p>
+    <w:p>
+      <w:pPr>
+        <w:jc w:val="both"/>
+        <w:rPr>
+          <w:rFonts w:ascii="Consolas" w:hAnsi="Consolas" w:cstheme="majorBidi"/>
+        </w:rPr>
+      </w:pPr>
+      <w:r>
+        <w:rPr>
+          <w:rFonts w:ascii="Consolas" w:hAnsi="Consolas" w:cstheme="majorBidi"/>
+        </w:rPr>
+        <w:t>~ git push origin master (or main in PowerShell)</w:t>
+      </w:r>
+    </w:p>
+    <w:p>
+      <w:pPr>
+        <w:jc w:val="both"/>
+        <w:rPr>
+          <w:rFonts w:asciiTheme="majorBidi" w:hAnsiTheme="majorBidi" w:cstheme="majorBidi"/>
+        </w:rPr>
+      </w:pPr>
+      <w:r>
+        <w:rPr>
+          <w:rFonts w:asciiTheme="majorBidi" w:hAnsiTheme="majorBidi" w:cstheme="majorBidi"/>
+        </w:rPr>
+        <w:t>In the meanwhile, it may ask you security question like username and password. Another important point to mention is that origin is the name of our repository on the GitHub (the URL) and you see this name frequently when cloning a repo from GitHub and also when pulling (next paragraph).</w:t>
+      </w:r>
+    </w:p>
+    <w:p>
+      <w:pPr>
+        <w:jc w:val="both"/>
+        <w:rPr>
+          <w:rFonts w:asciiTheme="majorBidi" w:hAnsiTheme="majorBidi" w:cstheme="majorBidi"/>
+        </w:rPr>
+      </w:pPr>
+      <w:r>
+        <w:rPr>
+          <w:rFonts w:asciiTheme="majorBidi" w:hAnsiTheme="majorBidi" w:cstheme="majorBidi"/>
+        </w:rPr>
+        <w:t>In case you are working on a project that someone else is working on too, you can get updates of GitHub using command below:</w:t>
+      </w:r>
+    </w:p>
+    <w:p>
+      <w:pPr>
+        <w:rPr>
+          <w:rFonts w:ascii="Consolas" w:hAnsi="Consolas" w:cstheme="majorBidi"/>
+        </w:rPr>
+      </w:pPr>
+      <w:r>
+        <w:rPr>
+          <w:rFonts w:ascii="Consolas" w:hAnsi="Consolas" w:cstheme="majorBidi"/>
+        </w:rPr>
+        <w:t>~ git pull origin master (main)</w:t>
+      </w:r>
+    </w:p>
+    <w:p>
+      <w:pPr>
+        <w:jc w:val="both"/>
+        <w:rPr>
+          <w:rFonts w:asciiTheme="majorBidi" w:hAnsiTheme="majorBidi" w:cstheme="majorBidi"/>
+        </w:rPr>
+      </w:pPr>
+      <w:r>
+        <w:rPr>
+          <w:rFonts w:asciiTheme="majorBidi" w:hAnsiTheme="majorBidi" w:cstheme="majorBidi"/>
+        </w:rPr>
+        <w:lastRenderedPageBreak/>
+        <w:t>If a file added or deleted or modified in the main/master on GitHub, you will be up-to-date using command above.</w:t>
+      </w:r>
+    </w:p>
+    <w:p>
+      <w:pPr>
+        <w:jc w:val="both"/>
+        <w:rPr>
+          <w:rFonts w:asciiTheme="majorBidi" w:hAnsiTheme="majorBidi" w:cstheme="majorBidi"/>
+        </w:rPr>
+      </w:pPr>
+      <w:r>
+        <w:rPr>
+          <w:rFonts w:asciiTheme="majorBidi" w:hAnsiTheme="majorBidi" w:cstheme="majorBidi"/>
+        </w:rPr>
+        <w:t>Now imagine, you started a project on your system and you have a repo on GitHub and you want to add your project to that repo. Since you have not cloned, you do not have an origin. In such a case, youi need to create a remote using command below:</w:t>
+      </w:r>
+    </w:p>
+    <w:p>
+      <w:pPr>
+        <w:jc w:val="both"/>
+        <w:rPr>
+          <w:rFonts w:ascii="Consolas" w:hAnsi="Consolas" w:cstheme="majorBidi"/>
+        </w:rPr>
+      </w:pPr>
+      <w:r>
+        <w:rPr>
+          <w:rFonts w:ascii="Consolas" w:hAnsi="Consolas" w:cstheme="majorBidi"/>
+        </w:rPr>
+        <w:t xml:space="preserve">~ git remote  </w:t>
+      </w:r>
+      <w:r>
+        <w:rPr>
+          <w:rFonts w:ascii="Consolas" w:hAnsi="Consolas" w:cstheme="majorBidi"/>
+        </w:rPr>
+        <w:sym w:font="Wingdings" w:char="F0E0"/>
+      </w:r>
+      <w:r>
+        <w:rPr>
+          <w:rFonts w:ascii="Consolas" w:hAnsi="Consolas" w:cstheme="majorBidi"/>
+        </w:rPr>
+        <w:t xml:space="preserve"> showing all remote created already</w:t>
+      </w:r>
+    </w:p>
+    <w:p>
+      <w:pPr>
+        <w:jc w:val="both"/>
+        <w:rPr>
+          <w:rFonts w:ascii="Consolas" w:hAnsi="Consolas" w:cstheme="majorBidi"/>
+        </w:rPr>
+      </w:pPr>
+      <w:r>
+        <w:rPr>
+          <w:rFonts w:ascii="Consolas" w:hAnsi="Consolas" w:cstheme="majorBidi"/>
+        </w:rPr>
+        <w:t>~ git remote add origin &lt;URL&gt;</w:t>
+      </w:r>
+    </w:p>
+    <w:p>
+      <w:pPr>
+        <w:jc w:val="both"/>
+        <w:rPr>
+          <w:rFonts w:asciiTheme="majorBidi" w:hAnsiTheme="majorBidi" w:cstheme="majorBidi"/>
+        </w:rPr>
+      </w:pPr>
+      <w:r>
+        <w:rPr>
+          <w:rFonts w:asciiTheme="majorBidi" w:hAnsiTheme="majorBidi" w:cstheme="majorBidi"/>
+        </w:rPr>
+        <w:t>As you see above, we have a keyword named origin. This keyword can be anything else. In addition, URL is the address to your repo.</w:t>
+      </w:r>
+    </w:p>
+    <w:p>
+      <w:pPr>
+        <w:jc w:val="both"/>
+        <w:rPr>
+          <w:rFonts w:asciiTheme="majorBidi" w:hAnsiTheme="majorBidi" w:cstheme="majorBidi"/>
+        </w:rPr>
+      </w:pPr>
+    </w:p>
+    <w:p>
+      <w:pPr>
+        <w:jc w:val="both"/>
+        <w:rPr>
+          <w:rFonts w:asciiTheme="majorBidi" w:hAnsiTheme="majorBidi" w:cstheme="majorBidi"/>
+          <w:b/>
+          <w:bCs/>
+          <w:sz w:val="32"/>
+          <w:szCs w:val="32"/>
+        </w:rPr>
+      </w:pPr>
+      <w:r>
+        <w:rPr>
+          <w:rFonts w:asciiTheme="majorBidi" w:hAnsiTheme="majorBidi" w:cstheme="majorBidi"/>
+          <w:b/>
+          <w:bCs/>
+          <w:sz w:val="32"/>
+          <w:szCs w:val="32"/>
+        </w:rPr>
+        <w:t>Le</w:t>
+      </w:r>
+      <w:r>
+        <w:rPr>
+          <w:rFonts w:asciiTheme="majorBidi" w:hAnsiTheme="majorBidi" w:cstheme="majorBidi"/>
+          <w:b/>
+          <w:bCs/>
+          <w:sz w:val="32"/>
+          <w:szCs w:val="32"/>
+        </w:rPr>
+        <w:t>s</w:t>
+      </w:r>
+      <w:r>
+        <w:rPr>
+          <w:rFonts w:asciiTheme="majorBidi" w:hAnsiTheme="majorBidi" w:cstheme="majorBidi"/>
+          <w:b/>
+          <w:bCs/>
+          <w:sz w:val="32"/>
+          <w:szCs w:val="32"/>
+        </w:rPr>
+        <w:t>son 7: Conflicts</w:t>
+      </w:r>
+    </w:p>
+    <w:p>
+      <w:pPr>
+        <w:jc w:val="both"/>
+        <w:rPr>
+          <w:rFonts w:asciiTheme="majorBidi" w:hAnsiTheme="majorBidi" w:cstheme="majorBidi"/>
+        </w:rPr>
+      </w:pPr>
+      <w:r>
+        <w:rPr>
+          <w:rFonts w:asciiTheme="majorBidi" w:hAnsiTheme="majorBidi" w:cstheme="majorBidi"/>
+        </w:rPr>
+        <w:t>asd</w:t>
+      </w:r>
+    </w:p>
+    <w:p>
+      <w:pPr>
+        <w:jc w:val="both"/>
+        <w:rPr>
+          <w:rFonts w:asciiTheme="majorBidi" w:hAnsiTheme="majorBidi" w:cstheme="majorBidi"/>
+        </w:rPr>
+      </w:pPr>
+    </w:p>
+    <w:p>
+      <w:pPr>
+        <w:jc w:val="both"/>
+        <w:rPr>
+          <w:rFonts w:asciiTheme="majorBidi" w:hAnsiTheme="majorBidi" w:cstheme="majorBidi"/>
+        </w:rPr>
+      </w:pPr>
+    </w:p>
+    <w:p>
+      <w:pPr>
+        <w:rPr>
+          <w:rFonts w:asciiTheme="majorBidi" w:hAnsiTheme="majorBidi" w:cstheme="majorBidi"/>
+        </w:rPr>
+      </w:pPr>
+    </w:p>
+    <w:p>
+      <w:pPr>
+        <w:rPr>
+          <w:rFonts w:asciiTheme="majorBidi" w:hAnsiTheme="majorBidi" w:cstheme="majorBidi"/>
+        </w:rPr>
+      </w:pPr>
     </w:p>
     <w:p>
       <w:pPr>
@@ -8312,7 +8251,6 @@
           <w:szCs w:val="20"/>
           <w:lang w:bidi="fa-IR"/>
         </w:rPr>
-        <w:lastRenderedPageBreak/>
         <w:t xml:space="preserve">Alt + 239 </w:t>
       </w:r>
       <w:r>
@@ -8983,6 +8921,7 @@
         </w:rPr>
       </w:pPr>
     </w:p>
+    <w:bookmarkEnd w:id="0"/>
     <w:p>
       <w:pPr>
         <w:tabs>
@@ -9407,7 +9346,7 @@
   <w:style w:type="paragraph" w:default="1" w:styleId="Normal">
     <w:name w:val="Normal"/>
     <w:qFormat/>
-    <w:rsid w:val="005E4B79"/>
+    <w:rsid w:val="00C00014"/>
   </w:style>
   <w:style w:type="character" w:default="1" w:styleId="DefaultParagraphFont">
     <w:name w:val="Default Paragraph Font"/>

</xml_diff>